<commit_message>
try local version control
to avoid rename the file and save many times
</commit_message>
<xml_diff>
--- a/TestGIT.docx
+++ b/TestGIT.docx
@@ -5,6 +5,12 @@
     <w:p>
       <w:r>
         <w:t>We all work in the same document – Helene.</w:t>
+      </w:r>
+    </w:p>
+    <w:p/>
+    <w:p>
+      <w:r>
+        <w:t>Now, let me just try the local version control use – Master. Just to avoid to rename it a lot…-Master</w:t>
       </w:r>
     </w:p>
     <w:sectPr>

</xml_diff>

<commit_message>
Swich to current version
</commit_message>
<xml_diff>
--- a/TestGIT.docx
+++ b/TestGIT.docx
@@ -5,6 +5,12 @@
     <w:p>
       <w:r>
         <w:t>We all work in the same document – Helene.</w:t>
+      </w:r>
+    </w:p>
+    <w:p/>
+    <w:p>
+      <w:r>
+        <w:t>Now, let me just try the local version control use – Master. Just to avoid to rename it a lot…-Master</w:t>
       </w:r>
     </w:p>
     <w:sectPr>

</xml_diff>

<commit_message>
finally finished all the modification
I finished all your modification according to your comments.
</commit_message>
<xml_diff>
--- a/TestGIT.docx
+++ b/TestGIT.docx
@@ -11,6 +11,22 @@
     <w:p>
       <w:r>
         <w:t>Now, let me just try the local version control use – Master. Just to avoid to rename it a lot…-Master</w:t>
+      </w:r>
+    </w:p>
+    <w:p/>
+    <w:p>
+      <w:r>
+        <w:t>Noz I have a new version again, I need to work on it&gt;</w:t>
+      </w:r>
+    </w:p>
+    <w:p>
+      <w:r>
+        <w:t>Ther are many modifications from the boss. It will take a long time…</w:t>
+      </w:r>
+    </w:p>
+    <w:p>
+      <w:r>
+        <w:t>Shit, there are so many hcanges….at one…</w:t>
       </w:r>
     </w:p>
     <w:sectPr>

</xml_diff>

<commit_message>
The 3rd person modifies.
</commit_message>
<xml_diff>
--- a/TestGIT.docx
+++ b/TestGIT.docx
@@ -28,6 +28,13 @@
       <w:r>
         <w:t>Shit, there are so many hcanges….at one…</w:t>
       </w:r>
+    </w:p>
+    <w:p>
+      <w:ins w:id="0" w:author="Luyuan" w:date="2017-10-31T18:32:00Z">
+        <w:r>
+          <w:t>Now three of us zwork on the same document, we should be careful about pull an push</w:t>
+        </w:r>
+      </w:ins>
     </w:p>
     <w:sectPr>
       <w:pgSz w:w="12240" w:h="15840"/>

</xml_diff>

<commit_message>
The 3rd person opinion
</commit_message>
<xml_diff>
--- a/TestGIT.docx
+++ b/TestGIT.docx
@@ -30,9 +30,9 @@
       </w:r>
     </w:p>
     <w:p>
-      <w:ins w:id="0" w:author="Luyuan" w:date="2017-10-31T18:34:00Z">
+      <w:ins w:id="0" w:author="Luyuan" w:date="2017-10-31T18:32:00Z">
         <w:r>
-          <w:t>I an AnotherPerson, I also contribute on this project, ask for the review from Master.</w:t>
+          <w:t>Now three of us zwork on the same document, we should be careful about pull an push</w:t>
         </w:r>
       </w:ins>
     </w:p>

</xml_diff>

<commit_message>
Luyuan revise - document
</commit_message>
<xml_diff>
--- a/TestGIT.docx
+++ b/TestGIT.docx
@@ -1,6 +1,6 @@
 
 <file path=word/document.xml><?xml version="1.0" encoding="utf-8"?>
-<w:document xmlns:ve="http://schemas.openxmlformats.org/markup-compatibility/2006" xmlns:o="urn:schemas-microsoft-com:office:office" xmlns:r="http://schemas.openxmlformats.org/officeDocument/2006/relationships" xmlns:m="http://schemas.openxmlformats.org/officeDocument/2006/math" xmlns:v="urn:schemas-microsoft-com:vml" xmlns:wp="http://schemas.openxmlformats.org/drawingml/2006/wordprocessingDrawing" xmlns:w10="urn:schemas-microsoft-com:office:word" xmlns:w="http://schemas.openxmlformats.org/wordprocessingml/2006/main" xmlns:wne="http://schemas.microsoft.com/office/word/2006/wordml">
+<w:document xmlns:wpc="http://schemas.microsoft.com/office/word/2010/wordprocessingCanvas" xmlns:mc="http://schemas.openxmlformats.org/markup-compatibility/2006" xmlns:o="urn:schemas-microsoft-com:office:office" xmlns:r="http://schemas.openxmlformats.org/officeDocument/2006/relationships" xmlns:m="http://schemas.openxmlformats.org/officeDocument/2006/math" xmlns:v="urn:schemas-microsoft-com:vml" xmlns:wp14="http://schemas.microsoft.com/office/word/2010/wordprocessingDrawing" xmlns:wp="http://schemas.openxmlformats.org/drawingml/2006/wordprocessingDrawing" xmlns:w10="urn:schemas-microsoft-com:office:word" xmlns:w="http://schemas.openxmlformats.org/wordprocessingml/2006/main" xmlns:w14="http://schemas.microsoft.com/office/word/2010/wordml" xmlns:wpg="http://schemas.microsoft.com/office/word/2010/wordprocessingGroup" xmlns:wpi="http://schemas.microsoft.com/office/word/2010/wordprocessingInk" xmlns:wne="http://schemas.microsoft.com/office/word/2006/wordml" xmlns:wps="http://schemas.microsoft.com/office/word/2010/wordprocessingShape" mc:Ignorable="w14 wp14">
   <w:body>
     <w:p>
       <w:r>
@@ -30,11 +30,25 @@
       </w:r>
     </w:p>
     <w:p>
-      <w:ins w:id="0" w:author="Luyuan" w:date="2017-10-31T18:32:00Z">
+      <w:pPr>
+        <w:rPr>
+          <w:ins w:id="0" w:author="Luyuan" w:date="2017-10-31T14:13:00Z"/>
+        </w:rPr>
+      </w:pPr>
+      <w:ins w:id="1" w:author="Luyuan" w:date="2017-10-31T18:32:00Z">
         <w:r>
           <w:t>Now three of us zwork on the same document, we should be careful about pull an push</w:t>
         </w:r>
       </w:ins>
+    </w:p>
+    <w:p>
+      <w:ins w:id="2" w:author="Luyuan" w:date="2017-10-31T14:13:00Z">
+        <w:r>
+          <w:t>Please track my reviews – Luyuan</w:t>
+        </w:r>
+      </w:ins>
+      <w:bookmarkStart w:id="3" w:name="_GoBack"/>
+      <w:bookmarkEnd w:id="3"/>
     </w:p>
     <w:sectPr>
       <w:pgSz w:w="12240" w:h="15840"/>
@@ -47,7 +61,7 @@
 </file>
 
 <file path=word/endnotes.xml><?xml version="1.0" encoding="utf-8"?>
-<w:endnotes xmlns:ve="http://schemas.openxmlformats.org/markup-compatibility/2006" xmlns:o="urn:schemas-microsoft-com:office:office" xmlns:r="http://schemas.openxmlformats.org/officeDocument/2006/relationships" xmlns:m="http://schemas.openxmlformats.org/officeDocument/2006/math" xmlns:v="urn:schemas-microsoft-com:vml" xmlns:wp="http://schemas.openxmlformats.org/drawingml/2006/wordprocessingDrawing" xmlns:w10="urn:schemas-microsoft-com:office:word" xmlns:w="http://schemas.openxmlformats.org/wordprocessingml/2006/main" xmlns:wne="http://schemas.microsoft.com/office/word/2006/wordml">
+<w:endnotes xmlns:wpc="http://schemas.microsoft.com/office/word/2010/wordprocessingCanvas" xmlns:mc="http://schemas.openxmlformats.org/markup-compatibility/2006" xmlns:o="urn:schemas-microsoft-com:office:office" xmlns:r="http://schemas.openxmlformats.org/officeDocument/2006/relationships" xmlns:m="http://schemas.openxmlformats.org/officeDocument/2006/math" xmlns:v="urn:schemas-microsoft-com:vml" xmlns:wp14="http://schemas.microsoft.com/office/word/2010/wordprocessingDrawing" xmlns:wp="http://schemas.openxmlformats.org/drawingml/2006/wordprocessingDrawing" xmlns:w10="urn:schemas-microsoft-com:office:word" xmlns:w="http://schemas.openxmlformats.org/wordprocessingml/2006/main" xmlns:w14="http://schemas.microsoft.com/office/word/2010/wordml" xmlns:wpg="http://schemas.microsoft.com/office/word/2010/wordprocessingGroup" xmlns:wpi="http://schemas.microsoft.com/office/word/2010/wordprocessingInk" xmlns:wne="http://schemas.microsoft.com/office/word/2006/wordml" xmlns:wps="http://schemas.microsoft.com/office/word/2010/wordprocessingShape" mc:Ignorable="w14 wp14">
   <w:endnote w:type="separator" w:id="-1">
     <w:p>
       <w:pPr>
@@ -72,7 +86,7 @@
 </file>
 
 <file path=word/footnotes.xml><?xml version="1.0" encoding="utf-8"?>
-<w:footnotes xmlns:ve="http://schemas.openxmlformats.org/markup-compatibility/2006" xmlns:o="urn:schemas-microsoft-com:office:office" xmlns:r="http://schemas.openxmlformats.org/officeDocument/2006/relationships" xmlns:m="http://schemas.openxmlformats.org/officeDocument/2006/math" xmlns:v="urn:schemas-microsoft-com:vml" xmlns:wp="http://schemas.openxmlformats.org/drawingml/2006/wordprocessingDrawing" xmlns:w10="urn:schemas-microsoft-com:office:word" xmlns:w="http://schemas.openxmlformats.org/wordprocessingml/2006/main" xmlns:wne="http://schemas.microsoft.com/office/word/2006/wordml">
+<w:footnotes xmlns:wpc="http://schemas.microsoft.com/office/word/2010/wordprocessingCanvas" xmlns:mc="http://schemas.openxmlformats.org/markup-compatibility/2006" xmlns:o="urn:schemas-microsoft-com:office:office" xmlns:r="http://schemas.openxmlformats.org/officeDocument/2006/relationships" xmlns:m="http://schemas.openxmlformats.org/officeDocument/2006/math" xmlns:v="urn:schemas-microsoft-com:vml" xmlns:wp14="http://schemas.microsoft.com/office/word/2010/wordprocessingDrawing" xmlns:wp="http://schemas.openxmlformats.org/drawingml/2006/wordprocessingDrawing" xmlns:w10="urn:schemas-microsoft-com:office:word" xmlns:w="http://schemas.openxmlformats.org/wordprocessingml/2006/main" xmlns:w14="http://schemas.microsoft.com/office/word/2010/wordml" xmlns:wpg="http://schemas.microsoft.com/office/word/2010/wordprocessingGroup" xmlns:wpi="http://schemas.microsoft.com/office/word/2010/wordprocessingInk" xmlns:wne="http://schemas.microsoft.com/office/word/2006/wordml" xmlns:wps="http://schemas.microsoft.com/office/word/2010/wordprocessingShape" mc:Ignorable="w14 wp14">
   <w:footnote w:type="separator" w:id="-1">
     <w:p>
       <w:pPr>
@@ -97,7 +111,7 @@
 </file>
 
 <file path=word/styles.xml><?xml version="1.0" encoding="utf-8"?>
-<w:styles xmlns:r="http://schemas.openxmlformats.org/officeDocument/2006/relationships" xmlns:w="http://schemas.openxmlformats.org/wordprocessingml/2006/main">
+<w:styles xmlns:mc="http://schemas.openxmlformats.org/markup-compatibility/2006" xmlns:r="http://schemas.openxmlformats.org/officeDocument/2006/relationships" xmlns:w="http://schemas.openxmlformats.org/wordprocessingml/2006/main" xmlns:w14="http://schemas.microsoft.com/office/word/2010/wordml" mc:Ignorable="w14">
   <w:docDefaults>
     <w:rPrDefault>
       <w:rPr>
@@ -252,23 +266,22 @@
     <w:lsdException w:name="Bibliography" w:uiPriority="37"/>
     <w:lsdException w:name="TOC Heading" w:uiPriority="39" w:qFormat="1"/>
   </w:latentStyles>
-  <w:style w:type="paragraph" w:default="1" w:styleId="a">
+  <w:style w:type="paragraph" w:default="1" w:styleId="Normal">
     <w:name w:val="Normal"/>
     <w:qFormat/>
     <w:rsid w:val="00E71D40"/>
   </w:style>
-  <w:style w:type="character" w:default="1" w:styleId="a0">
+  <w:style w:type="character" w:default="1" w:styleId="DefaultParagraphFont">
     <w:name w:val="Default Paragraph Font"/>
     <w:uiPriority w:val="1"/>
     <w:semiHidden/>
     <w:unhideWhenUsed/>
   </w:style>
-  <w:style w:type="table" w:default="1" w:styleId="a1">
+  <w:style w:type="table" w:default="1" w:styleId="TableNormal">
     <w:name w:val="Normal Table"/>
     <w:uiPriority w:val="99"/>
     <w:semiHidden/>
     <w:unhideWhenUsed/>
-    <w:qFormat/>
     <w:tblPr>
       <w:tblInd w:w="0" w:type="dxa"/>
       <w:tblCellMar>
@@ -279,16 +292,16 @@
       </w:tblCellMar>
     </w:tblPr>
   </w:style>
-  <w:style w:type="numbering" w:default="1" w:styleId="a2">
+  <w:style w:type="numbering" w:default="1" w:styleId="NoList">
     <w:name w:val="No List"/>
     <w:uiPriority w:val="99"/>
     <w:semiHidden/>
     <w:unhideWhenUsed/>
   </w:style>
-  <w:style w:type="paragraph" w:styleId="a3">
+  <w:style w:type="paragraph" w:styleId="Header">
     <w:name w:val="header"/>
-    <w:basedOn w:val="a"/>
-    <w:link w:val="Char"/>
+    <w:basedOn w:val="Normal"/>
+    <w:link w:val="HeaderChar"/>
     <w:uiPriority w:val="99"/>
     <w:semiHidden/>
     <w:unhideWhenUsed/>
@@ -301,18 +314,18 @@
       <w:spacing w:after="0" w:line="240" w:lineRule="auto"/>
     </w:pPr>
   </w:style>
-  <w:style w:type="character" w:customStyle="1" w:styleId="Char">
-    <w:name w:val="页眉 Char"/>
-    <w:basedOn w:val="a0"/>
-    <w:link w:val="a3"/>
+  <w:style w:type="character" w:customStyle="1" w:styleId="HeaderChar">
+    <w:name w:val="Header Char"/>
+    <w:basedOn w:val="DefaultParagraphFont"/>
+    <w:link w:val="Header"/>
     <w:uiPriority w:val="99"/>
     <w:semiHidden/>
     <w:rsid w:val="005600C1"/>
   </w:style>
-  <w:style w:type="paragraph" w:styleId="a4">
+  <w:style w:type="paragraph" w:styleId="Footer">
     <w:name w:val="footer"/>
-    <w:basedOn w:val="a"/>
-    <w:link w:val="Char0"/>
+    <w:basedOn w:val="Normal"/>
+    <w:link w:val="FooterChar"/>
     <w:uiPriority w:val="99"/>
     <w:semiHidden/>
     <w:unhideWhenUsed/>
@@ -325,13 +338,301 @@
       <w:spacing w:after="0" w:line="240" w:lineRule="auto"/>
     </w:pPr>
   </w:style>
-  <w:style w:type="character" w:customStyle="1" w:styleId="Char0">
-    <w:name w:val="页脚 Char"/>
-    <w:basedOn w:val="a0"/>
-    <w:link w:val="a4"/>
+  <w:style w:type="character" w:customStyle="1" w:styleId="FooterChar">
+    <w:name w:val="Footer Char"/>
+    <w:basedOn w:val="DefaultParagraphFont"/>
+    <w:link w:val="Footer"/>
     <w:uiPriority w:val="99"/>
     <w:semiHidden/>
     <w:rsid w:val="005600C1"/>
+  </w:style>
+  <w:style w:type="character" w:styleId="CommentReference">
+    <w:name w:val="annotation reference"/>
+    <w:basedOn w:val="DefaultParagraphFont"/>
+    <w:uiPriority w:val="99"/>
+    <w:semiHidden/>
+    <w:unhideWhenUsed/>
+    <w:rsid w:val="00FE34FC"/>
+    <w:rPr>
+      <w:sz w:val="16"/>
+      <w:szCs w:val="16"/>
+    </w:rPr>
+  </w:style>
+  <w:style w:type="paragraph" w:styleId="CommentText">
+    <w:name w:val="annotation text"/>
+    <w:basedOn w:val="Normal"/>
+    <w:link w:val="CommentTextChar"/>
+    <w:uiPriority w:val="99"/>
+    <w:semiHidden/>
+    <w:unhideWhenUsed/>
+    <w:rsid w:val="00FE34FC"/>
+    <w:pPr>
+      <w:spacing w:line="240" w:lineRule="auto"/>
+    </w:pPr>
+    <w:rPr>
+      <w:sz w:val="20"/>
+      <w:szCs w:val="20"/>
+    </w:rPr>
+  </w:style>
+  <w:style w:type="character" w:customStyle="1" w:styleId="CommentTextChar">
+    <w:name w:val="Comment Text Char"/>
+    <w:basedOn w:val="DefaultParagraphFont"/>
+    <w:link w:val="CommentText"/>
+    <w:uiPriority w:val="99"/>
+    <w:semiHidden/>
+    <w:rsid w:val="00FE34FC"/>
+    <w:rPr>
+      <w:sz w:val="20"/>
+      <w:szCs w:val="20"/>
+    </w:rPr>
+  </w:style>
+  <w:style w:type="paragraph" w:styleId="CommentSubject">
+    <w:name w:val="annotation subject"/>
+    <w:basedOn w:val="CommentText"/>
+    <w:next w:val="CommentText"/>
+    <w:link w:val="CommentSubjectChar"/>
+    <w:uiPriority w:val="99"/>
+    <w:semiHidden/>
+    <w:unhideWhenUsed/>
+    <w:rsid w:val="00FE34FC"/>
+    <w:rPr>
+      <w:b/>
+      <w:bCs/>
+    </w:rPr>
+  </w:style>
+  <w:style w:type="character" w:customStyle="1" w:styleId="CommentSubjectChar">
+    <w:name w:val="Comment Subject Char"/>
+    <w:basedOn w:val="CommentTextChar"/>
+    <w:link w:val="CommentSubject"/>
+    <w:uiPriority w:val="99"/>
+    <w:semiHidden/>
+    <w:rsid w:val="00FE34FC"/>
+    <w:rPr>
+      <w:b/>
+      <w:bCs/>
+      <w:sz w:val="20"/>
+      <w:szCs w:val="20"/>
+    </w:rPr>
+  </w:style>
+  <w:style w:type="paragraph" w:styleId="BalloonText">
+    <w:name w:val="Balloon Text"/>
+    <w:basedOn w:val="Normal"/>
+    <w:link w:val="BalloonTextChar"/>
+    <w:uiPriority w:val="99"/>
+    <w:semiHidden/>
+    <w:unhideWhenUsed/>
+    <w:rsid w:val="00FE34FC"/>
+    <w:pPr>
+      <w:spacing w:after="0" w:line="240" w:lineRule="auto"/>
+    </w:pPr>
+    <w:rPr>
+      <w:rFonts w:ascii="Tahoma" w:hAnsi="Tahoma" w:cs="Tahoma"/>
+      <w:sz w:val="16"/>
+      <w:szCs w:val="16"/>
+    </w:rPr>
+  </w:style>
+  <w:style w:type="character" w:customStyle="1" w:styleId="BalloonTextChar">
+    <w:name w:val="Balloon Text Char"/>
+    <w:basedOn w:val="DefaultParagraphFont"/>
+    <w:link w:val="BalloonText"/>
+    <w:uiPriority w:val="99"/>
+    <w:semiHidden/>
+    <w:rsid w:val="00FE34FC"/>
+    <w:rPr>
+      <w:rFonts w:ascii="Tahoma" w:hAnsi="Tahoma" w:cs="Tahoma"/>
+      <w:sz w:val="16"/>
+      <w:szCs w:val="16"/>
+    </w:rPr>
+  </w:style>
+</w:styles>
+</file>
+
+<file path=word/stylesWithEffects.xml><?xml version="1.0" encoding="utf-8"?>
+<w:styles xmlns:wpc="http://schemas.microsoft.com/office/word/2010/wordprocessingCanvas" xmlns:mc="http://schemas.openxmlformats.org/markup-compatibility/2006" xmlns:o="urn:schemas-microsoft-com:office:office" xmlns:r="http://schemas.openxmlformats.org/officeDocument/2006/relationships" xmlns:m="http://schemas.openxmlformats.org/officeDocument/2006/math" xmlns:v="urn:schemas-microsoft-com:vml" xmlns:wp14="http://schemas.microsoft.com/office/word/2010/wordprocessingDrawing" xmlns:wp="http://schemas.openxmlformats.org/drawingml/2006/wordprocessingDrawing" xmlns:w10="urn:schemas-microsoft-com:office:word" xmlns:w="http://schemas.openxmlformats.org/wordprocessingml/2006/main" xmlns:w14="http://schemas.microsoft.com/office/word/2010/wordml" xmlns:wpg="http://schemas.microsoft.com/office/word/2010/wordprocessingGroup" xmlns:wpi="http://schemas.microsoft.com/office/word/2010/wordprocessingInk" xmlns:wne="http://schemas.microsoft.com/office/word/2006/wordml" xmlns:wps="http://schemas.microsoft.com/office/word/2010/wordprocessingShape" mc:Ignorable="w14 wp14">
+  <w:docDefaults>
+    <w:rPrDefault>
+      <w:rPr>
+        <w:rFonts w:asciiTheme="minorHAnsi" w:eastAsiaTheme="minorEastAsia" w:hAnsiTheme="minorHAnsi" w:cstheme="minorBidi"/>
+        <w:sz w:val="22"/>
+        <w:szCs w:val="22"/>
+        <w:lang w:val="en-US" w:eastAsia="zh-CN" w:bidi="ar-SA"/>
+      </w:rPr>
+    </w:rPrDefault>
+    <w:pPrDefault>
+      <w:pPr>
+        <w:spacing w:after="200" w:line="276" w:lineRule="auto"/>
+      </w:pPr>
+    </w:pPrDefault>
+  </w:docDefaults>
+  <w:latentStyles w:defLockedState="0" w:defUIPriority="99" w:defSemiHidden="1" w:defUnhideWhenUsed="1" w:defQFormat="0" w:count="267">
+    <w:lsdException w:name="Normal" w:semiHidden="0" w:uiPriority="0" w:unhideWhenUsed="0" w:qFormat="1"/>
+    <w:lsdException w:name="heading 1" w:semiHidden="0" w:uiPriority="9" w:unhideWhenUsed="0" w:qFormat="1"/>
+    <w:lsdException w:name="heading 2" w:uiPriority="9" w:qFormat="1"/>
+    <w:lsdException w:name="heading 3" w:uiPriority="9" w:qFormat="1"/>
+    <w:lsdException w:name="heading 4" w:uiPriority="9" w:qFormat="1"/>
+    <w:lsdException w:name="heading 5" w:uiPriority="9" w:qFormat="1"/>
+    <w:lsdException w:name="heading 6" w:uiPriority="9" w:qFormat="1"/>
+    <w:lsdException w:name="heading 7" w:uiPriority="9" w:qFormat="1"/>
+    <w:lsdException w:name="heading 8" w:uiPriority="9" w:qFormat="1"/>
+    <w:lsdException w:name="heading 9" w:uiPriority="9" w:qFormat="1"/>
+    <w:lsdException w:name="toc 1" w:uiPriority="39"/>
+    <w:lsdException w:name="toc 2" w:uiPriority="39"/>
+    <w:lsdException w:name="toc 3" w:uiPriority="39"/>
+    <w:lsdException w:name="toc 4" w:uiPriority="39"/>
+    <w:lsdException w:name="toc 5" w:uiPriority="39"/>
+    <w:lsdException w:name="toc 6" w:uiPriority="39"/>
+    <w:lsdException w:name="toc 7" w:uiPriority="39"/>
+    <w:lsdException w:name="toc 8" w:uiPriority="39"/>
+    <w:lsdException w:name="toc 9" w:uiPriority="39"/>
+    <w:lsdException w:name="caption" w:uiPriority="35" w:qFormat="1"/>
+    <w:lsdException w:name="Title" w:semiHidden="0" w:uiPriority="10" w:unhideWhenUsed="0" w:qFormat="1"/>
+    <w:lsdException w:name="Default Paragraph Font" w:uiPriority="1"/>
+    <w:lsdException w:name="Subtitle" w:semiHidden="0" w:uiPriority="11" w:unhideWhenUsed="0" w:qFormat="1"/>
+    <w:lsdException w:name="Strong" w:semiHidden="0" w:uiPriority="22" w:unhideWhenUsed="0" w:qFormat="1"/>
+    <w:lsdException w:name="Emphasis" w:semiHidden="0" w:uiPriority="20" w:unhideWhenUsed="0" w:qFormat="1"/>
+    <w:lsdException w:name="Table Grid" w:semiHidden="0" w:uiPriority="59" w:unhideWhenUsed="0"/>
+    <w:lsdException w:name="Placeholder Text" w:unhideWhenUsed="0"/>
+    <w:lsdException w:name="No Spacing" w:semiHidden="0" w:uiPriority="1" w:unhideWhenUsed="0" w:qFormat="1"/>
+    <w:lsdException w:name="Light Shading" w:semiHidden="0" w:uiPriority="60" w:unhideWhenUsed="0"/>
+    <w:lsdException w:name="Light List" w:semiHidden="0" w:uiPriority="61" w:unhideWhenUsed="0"/>
+    <w:lsdException w:name="Light Grid" w:semiHidden="0" w:uiPriority="62" w:unhideWhenUsed="0"/>
+    <w:lsdException w:name="Medium Shading 1" w:semiHidden="0" w:uiPriority="63" w:unhideWhenUsed="0"/>
+    <w:lsdException w:name="Medium Shading 2" w:semiHidden="0" w:uiPriority="64" w:unhideWhenUsed="0"/>
+    <w:lsdException w:name="Medium List 1" w:semiHidden="0" w:uiPriority="65" w:unhideWhenUsed="0"/>
+    <w:lsdException w:name="Medium List 2" w:semiHidden="0" w:uiPriority="66" w:unhideWhenUsed="0"/>
+    <w:lsdException w:name="Medium Grid 1" w:semiHidden="0" w:uiPriority="67" w:unhideWhenUsed="0"/>
+    <w:lsdException w:name="Medium Grid 2" w:semiHidden="0" w:uiPriority="68" w:unhideWhenUsed="0"/>
+    <w:lsdException w:name="Medium Grid 3" w:semiHidden="0" w:uiPriority="69" w:unhideWhenUsed="0"/>
+    <w:lsdException w:name="Dark List" w:semiHidden="0" w:uiPriority="70" w:unhideWhenUsed="0"/>
+    <w:lsdException w:name="Colorful Shading" w:semiHidden="0" w:uiPriority="71" w:unhideWhenUsed="0"/>
+    <w:lsdException w:name="Colorful List" w:semiHidden="0" w:uiPriority="72" w:unhideWhenUsed="0"/>
+    <w:lsdException w:name="Colorful Grid" w:semiHidden="0" w:uiPriority="73" w:unhideWhenUsed="0"/>
+    <w:lsdException w:name="Light Shading Accent 1" w:semiHidden="0" w:uiPriority="60" w:unhideWhenUsed="0"/>
+    <w:lsdException w:name="Light List Accent 1" w:semiHidden="0" w:uiPriority="61" w:unhideWhenUsed="0"/>
+    <w:lsdException w:name="Light Grid Accent 1" w:semiHidden="0" w:uiPriority="62" w:unhideWhenUsed="0"/>
+    <w:lsdException w:name="Medium Shading 1 Accent 1" w:semiHidden="0" w:uiPriority="63" w:unhideWhenUsed="0"/>
+    <w:lsdException w:name="Medium Shading 2 Accent 1" w:semiHidden="0" w:uiPriority="64" w:unhideWhenUsed="0"/>
+    <w:lsdException w:name="Medium List 1 Accent 1" w:semiHidden="0" w:uiPriority="65" w:unhideWhenUsed="0"/>
+    <w:lsdException w:name="Revision" w:unhideWhenUsed="0"/>
+    <w:lsdException w:name="List Paragraph" w:semiHidden="0" w:uiPriority="34" w:unhideWhenUsed="0" w:qFormat="1"/>
+    <w:lsdException w:name="Quote" w:semiHidden="0" w:uiPriority="29" w:unhideWhenUsed="0" w:qFormat="1"/>
+    <w:lsdException w:name="Intense Quote" w:semiHidden="0" w:uiPriority="30" w:unhideWhenUsed="0" w:qFormat="1"/>
+    <w:lsdException w:name="Medium List 2 Accent 1" w:semiHidden="0" w:uiPriority="66" w:unhideWhenUsed="0"/>
+    <w:lsdException w:name="Medium Grid 1 Accent 1" w:semiHidden="0" w:uiPriority="67" w:unhideWhenUsed="0"/>
+    <w:lsdException w:name="Medium Grid 2 Accent 1" w:semiHidden="0" w:uiPriority="68" w:unhideWhenUsed="0"/>
+    <w:lsdException w:name="Medium Grid 3 Accent 1" w:semiHidden="0" w:uiPriority="69" w:unhideWhenUsed="0"/>
+    <w:lsdException w:name="Dark List Accent 1" w:semiHidden="0" w:uiPriority="70" w:unhideWhenUsed="0"/>
+    <w:lsdException w:name="Colorful Shading Accent 1" w:semiHidden="0" w:uiPriority="71" w:unhideWhenUsed="0"/>
+    <w:lsdException w:name="Colorful List Accent 1" w:semiHidden="0" w:uiPriority="72" w:unhideWhenUsed="0"/>
+    <w:lsdException w:name="Colorful Grid Accent 1" w:semiHidden="0" w:uiPriority="73" w:unhideWhenUsed="0"/>
+    <w:lsdException w:name="Light Shading Accent 2" w:semiHidden="0" w:uiPriority="60" w:unhideWhenUsed="0"/>
+    <w:lsdException w:name="Light List Accent 2" w:semiHidden="0" w:uiPriority="61" w:unhideWhenUsed="0"/>
+    <w:lsdException w:name="Light Grid Accent 2" w:semiHidden="0" w:uiPriority="62" w:unhideWhenUsed="0"/>
+    <w:lsdException w:name="Medium Shading 1 Accent 2" w:semiHidden="0" w:uiPriority="63" w:unhideWhenUsed="0"/>
+    <w:lsdException w:name="Medium Shading 2 Accent 2" w:semiHidden="0" w:uiPriority="64" w:unhideWhenUsed="0"/>
+    <w:lsdException w:name="Medium List 1 Accent 2" w:semiHidden="0" w:uiPriority="65" w:unhideWhenUsed="0"/>
+    <w:lsdException w:name="Medium List 2 Accent 2" w:semiHidden="0" w:uiPriority="66" w:unhideWhenUsed="0"/>
+    <w:lsdException w:name="Medium Grid 1 Accent 2" w:semiHidden="0" w:uiPriority="67" w:unhideWhenUsed="0"/>
+    <w:lsdException w:name="Medium Grid 2 Accent 2" w:semiHidden="0" w:uiPriority="68" w:unhideWhenUsed="0"/>
+    <w:lsdException w:name="Medium Grid 3 Accent 2" w:semiHidden="0" w:uiPriority="69" w:unhideWhenUsed="0"/>
+    <w:lsdException w:name="Dark List Accent 2" w:semiHidden="0" w:uiPriority="70" w:unhideWhenUsed="0"/>
+    <w:lsdException w:name="Colorful Shading Accent 2" w:semiHidden="0" w:uiPriority="71" w:unhideWhenUsed="0"/>
+    <w:lsdException w:name="Colorful List Accent 2" w:semiHidden="0" w:uiPriority="72" w:unhideWhenUsed="0"/>
+    <w:lsdException w:name="Colorful Grid Accent 2" w:semiHidden="0" w:uiPriority="73" w:unhideWhenUsed="0"/>
+    <w:lsdException w:name="Light Shading Accent 3" w:semiHidden="0" w:uiPriority="60" w:unhideWhenUsed="0"/>
+    <w:lsdException w:name="Light List Accent 3" w:semiHidden="0" w:uiPriority="61" w:unhideWhenUsed="0"/>
+    <w:lsdException w:name="Light Grid Accent 3" w:semiHidden="0" w:uiPriority="62" w:unhideWhenUsed="0"/>
+    <w:lsdException w:name="Medium Shading 1 Accent 3" w:semiHidden="0" w:uiPriority="63" w:unhideWhenUsed="0"/>
+    <w:lsdException w:name="Medium Shading 2 Accent 3" w:semiHidden="0" w:uiPriority="64" w:unhideWhenUsed="0"/>
+    <w:lsdException w:name="Medium List 1 Accent 3" w:semiHidden="0" w:uiPriority="65" w:unhideWhenUsed="0"/>
+    <w:lsdException w:name="Medium List 2 Accent 3" w:semiHidden="0" w:uiPriority="66" w:unhideWhenUsed="0"/>
+    <w:lsdException w:name="Medium Grid 1 Accent 3" w:semiHidden="0" w:uiPriority="67" w:unhideWhenUsed="0"/>
+    <w:lsdException w:name="Medium Grid 2 Accent 3" w:semiHidden="0" w:uiPriority="68" w:unhideWhenUsed="0"/>
+    <w:lsdException w:name="Medium Grid 3 Accent 3" w:semiHidden="0" w:uiPriority="69" w:unhideWhenUsed="0"/>
+    <w:lsdException w:name="Dark List Accent 3" w:semiHidden="0" w:uiPriority="70" w:unhideWhenUsed="0"/>
+    <w:lsdException w:name="Colorful Shading Accent 3" w:semiHidden="0" w:uiPriority="71" w:unhideWhenUsed="0"/>
+    <w:lsdException w:name="Colorful List Accent 3" w:semiHidden="0" w:uiPriority="72" w:unhideWhenUsed="0"/>
+    <w:lsdException w:name="Colorful Grid Accent 3" w:semiHidden="0" w:uiPriority="73" w:unhideWhenUsed="0"/>
+    <w:lsdException w:name="Light Shading Accent 4" w:semiHidden="0" w:uiPriority="60" w:unhideWhenUsed="0"/>
+    <w:lsdException w:name="Light List Accent 4" w:semiHidden="0" w:uiPriority="61" w:unhideWhenUsed="0"/>
+    <w:lsdException w:name="Light Grid Accent 4" w:semiHidden="0" w:uiPriority="62" w:unhideWhenUsed="0"/>
+    <w:lsdException w:name="Medium Shading 1 Accent 4" w:semiHidden="0" w:uiPriority="63" w:unhideWhenUsed="0"/>
+    <w:lsdException w:name="Medium Shading 2 Accent 4" w:semiHidden="0" w:uiPriority="64" w:unhideWhenUsed="0"/>
+    <w:lsdException w:name="Medium List 1 Accent 4" w:semiHidden="0" w:uiPriority="65" w:unhideWhenUsed="0"/>
+    <w:lsdException w:name="Medium List 2 Accent 4" w:semiHidden="0" w:uiPriority="66" w:unhideWhenUsed="0"/>
+    <w:lsdException w:name="Medium Grid 1 Accent 4" w:semiHidden="0" w:uiPriority="67" w:unhideWhenUsed="0"/>
+    <w:lsdException w:name="Medium Grid 2 Accent 4" w:semiHidden="0" w:uiPriority="68" w:unhideWhenUsed="0"/>
+    <w:lsdException w:name="Medium Grid 3 Accent 4" w:semiHidden="0" w:uiPriority="69" w:unhideWhenUsed="0"/>
+    <w:lsdException w:name="Dark List Accent 4" w:semiHidden="0" w:uiPriority="70" w:unhideWhenUsed="0"/>
+    <w:lsdException w:name="Colorful Shading Accent 4" w:semiHidden="0" w:uiPriority="71" w:unhideWhenUsed="0"/>
+    <w:lsdException w:name="Colorful List Accent 4" w:semiHidden="0" w:uiPriority="72" w:unhideWhenUsed="0"/>
+    <w:lsdException w:name="Colorful Grid Accent 4" w:semiHidden="0" w:uiPriority="73" w:unhideWhenUsed="0"/>
+    <w:lsdException w:name="Light Shading Accent 5" w:semiHidden="0" w:uiPriority="60" w:unhideWhenUsed="0"/>
+    <w:lsdException w:name="Light List Accent 5" w:semiHidden="0" w:uiPriority="61" w:unhideWhenUsed="0"/>
+    <w:lsdException w:name="Light Grid Accent 5" w:semiHidden="0" w:uiPriority="62" w:unhideWhenUsed="0"/>
+    <w:lsdException w:name="Medium Shading 1 Accent 5" w:semiHidden="0" w:uiPriority="63" w:unhideWhenUsed="0"/>
+    <w:lsdException w:name="Medium Shading 2 Accent 5" w:semiHidden="0" w:uiPriority="64" w:unhideWhenUsed="0"/>
+    <w:lsdException w:name="Medium List 1 Accent 5" w:semiHidden="0" w:uiPriority="65" w:unhideWhenUsed="0"/>
+    <w:lsdException w:name="Medium List 2 Accent 5" w:semiHidden="0" w:uiPriority="66" w:unhideWhenUsed="0"/>
+    <w:lsdException w:name="Medium Grid 1 Accent 5" w:semiHidden="0" w:uiPriority="67" w:unhideWhenUsed="0"/>
+    <w:lsdException w:name="Medium Grid 2 Accent 5" w:semiHidden="0" w:uiPriority="68" w:unhideWhenUsed="0"/>
+    <w:lsdException w:name="Medium Grid 3 Accent 5" w:semiHidden="0" w:uiPriority="69" w:unhideWhenUsed="0"/>
+    <w:lsdException w:name="Dark List Accent 5" w:semiHidden="0" w:uiPriority="70" w:unhideWhenUsed="0"/>
+    <w:lsdException w:name="Colorful Shading Accent 5" w:semiHidden="0" w:uiPriority="71" w:unhideWhenUsed="0"/>
+    <w:lsdException w:name="Colorful List Accent 5" w:semiHidden="0" w:uiPriority="72" w:unhideWhenUsed="0"/>
+    <w:lsdException w:name="Colorful Grid Accent 5" w:semiHidden="0" w:uiPriority="73" w:unhideWhenUsed="0"/>
+    <w:lsdException w:name="Light Shading Accent 6" w:semiHidden="0" w:uiPriority="60" w:unhideWhenUsed="0"/>
+    <w:lsdException w:name="Light List Accent 6" w:semiHidden="0" w:uiPriority="61" w:unhideWhenUsed="0"/>
+    <w:lsdException w:name="Light Grid Accent 6" w:semiHidden="0" w:uiPriority="62" w:unhideWhenUsed="0"/>
+    <w:lsdException w:name="Medium Shading 1 Accent 6" w:semiHidden="0" w:uiPriority="63" w:unhideWhenUsed="0"/>
+    <w:lsdException w:name="Medium Shading 2 Accent 6" w:semiHidden="0" w:uiPriority="64" w:unhideWhenUsed="0"/>
+    <w:lsdException w:name="Medium List 1 Accent 6" w:semiHidden="0" w:uiPriority="65" w:unhideWhenUsed="0"/>
+    <w:lsdException w:name="Medium List 2 Accent 6" w:semiHidden="0" w:uiPriority="66" w:unhideWhenUsed="0"/>
+    <w:lsdException w:name="Medium Grid 1 Accent 6" w:semiHidden="0" w:uiPriority="67" w:unhideWhenUsed="0"/>
+    <w:lsdException w:name="Medium Grid 2 Accent 6" w:semiHidden="0" w:uiPriority="68" w:unhideWhenUsed="0"/>
+    <w:lsdException w:name="Medium Grid 3 Accent 6" w:semiHidden="0" w:uiPriority="69" w:unhideWhenUsed="0"/>
+    <w:lsdException w:name="Dark List Accent 6" w:semiHidden="0" w:uiPriority="70" w:unhideWhenUsed="0"/>
+    <w:lsdException w:name="Colorful Shading Accent 6" w:semiHidden="0" w:uiPriority="71" w:unhideWhenUsed="0"/>
+    <w:lsdException w:name="Colorful List Accent 6" w:semiHidden="0" w:uiPriority="72" w:unhideWhenUsed="0"/>
+    <w:lsdException w:name="Colorful Grid Accent 6" w:semiHidden="0" w:uiPriority="73" w:unhideWhenUsed="0"/>
+    <w:lsdException w:name="Subtle Emphasis" w:semiHidden="0" w:uiPriority="19" w:unhideWhenUsed="0" w:qFormat="1"/>
+    <w:lsdException w:name="Intense Emphasis" w:semiHidden="0" w:uiPriority="21" w:unhideWhenUsed="0" w:qFormat="1"/>
+    <w:lsdException w:name="Subtle Reference" w:semiHidden="0" w:uiPriority="31" w:unhideWhenUsed="0" w:qFormat="1"/>
+    <w:lsdException w:name="Intense Reference" w:semiHidden="0" w:uiPriority="32" w:unhideWhenUsed="0" w:qFormat="1"/>
+    <w:lsdException w:name="Book Title" w:semiHidden="0" w:uiPriority="33" w:unhideWhenUsed="0" w:qFormat="1"/>
+    <w:lsdException w:name="Bibliography" w:uiPriority="37"/>
+    <w:lsdException w:name="TOC Heading" w:uiPriority="39" w:qFormat="1"/>
+  </w:latentStyles>
+  <w:style w:type="paragraph" w:default="1" w:styleId="Normal">
+    <w:name w:val="Normal"/>
+    <w:qFormat/>
+  </w:style>
+  <w:style w:type="character" w:default="1" w:styleId="DefaultParagraphFont">
+    <w:name w:val="Default Paragraph Font"/>
+    <w:uiPriority w:val="1"/>
+    <w:semiHidden/>
+    <w:unhideWhenUsed/>
+  </w:style>
+  <w:style w:type="table" w:default="1" w:styleId="TableNormal">
+    <w:name w:val="Normal Table"/>
+    <w:uiPriority w:val="99"/>
+    <w:semiHidden/>
+    <w:unhideWhenUsed/>
+    <w:tblPr>
+      <w:tblInd w:w="0" w:type="dxa"/>
+      <w:tblCellMar>
+        <w:top w:w="0" w:type="dxa"/>
+        <w:left w:w="108" w:type="dxa"/>
+        <w:bottom w:w="0" w:type="dxa"/>
+        <w:right w:w="108" w:type="dxa"/>
+      </w:tblCellMar>
+    </w:tblPr>
+  </w:style>
+  <w:style w:type="numbering" w:default="1" w:styleId="NoList">
+    <w:name w:val="No List"/>
+    <w:uiPriority w:val="99"/>
+    <w:semiHidden/>
+    <w:unhideWhenUsed/>
   </w:style>
 </w:styles>
 </file>

</xml_diff>

<commit_message>
Please track my reviews-Romain
</commit_message>
<xml_diff>
--- a/TestGIT.docx
+++ b/TestGIT.docx
@@ -1,6 +1,6 @@
 
 <file path=word/document.xml><?xml version="1.0" encoding="utf-8"?>
-<w:document xmlns:wpc="http://schemas.microsoft.com/office/word/2010/wordprocessingCanvas" xmlns:mc="http://schemas.openxmlformats.org/markup-compatibility/2006" xmlns:o="urn:schemas-microsoft-com:office:office" xmlns:r="http://schemas.openxmlformats.org/officeDocument/2006/relationships" xmlns:m="http://schemas.openxmlformats.org/officeDocument/2006/math" xmlns:v="urn:schemas-microsoft-com:vml" xmlns:wp14="http://schemas.microsoft.com/office/word/2010/wordprocessingDrawing" xmlns:wp="http://schemas.openxmlformats.org/drawingml/2006/wordprocessingDrawing" xmlns:w10="urn:schemas-microsoft-com:office:word" xmlns:w="http://schemas.openxmlformats.org/wordprocessingml/2006/main" xmlns:w14="http://schemas.microsoft.com/office/word/2010/wordml" xmlns:wpg="http://schemas.microsoft.com/office/word/2010/wordprocessingGroup" xmlns:wpi="http://schemas.microsoft.com/office/word/2010/wordprocessingInk" xmlns:wne="http://schemas.microsoft.com/office/word/2006/wordml" xmlns:wps="http://schemas.microsoft.com/office/word/2010/wordprocessingShape" mc:Ignorable="w14 wp14">
+<w:document xmlns:ve="http://schemas.openxmlformats.org/markup-compatibility/2006" xmlns:o="urn:schemas-microsoft-com:office:office" xmlns:r="http://schemas.openxmlformats.org/officeDocument/2006/relationships" xmlns:m="http://schemas.openxmlformats.org/officeDocument/2006/math" xmlns:v="urn:schemas-microsoft-com:vml" xmlns:wp="http://schemas.openxmlformats.org/drawingml/2006/wordprocessingDrawing" xmlns:w10="urn:schemas-microsoft-com:office:word" xmlns:w="http://schemas.openxmlformats.org/wordprocessingml/2006/main" xmlns:wne="http://schemas.microsoft.com/office/word/2006/wordml">
   <w:body>
     <w:p>
       <w:r>
@@ -42,13 +42,25 @@
       </w:ins>
     </w:p>
     <w:p>
-      <w:ins w:id="2" w:author="Luyuan" w:date="2017-10-31T14:13:00Z">
+      <w:pPr>
+        <w:rPr>
+          <w:ins w:id="2" w:author="Luyuan" w:date="2017-10-31T20:16:00Z"/>
+        </w:rPr>
+      </w:pPr>
+      <w:ins w:id="3" w:author="Luyuan" w:date="2017-10-31T14:13:00Z">
         <w:r>
           <w:t>Please track my reviews – Luyuan</w:t>
         </w:r>
       </w:ins>
-      <w:bookmarkStart w:id="3" w:name="_GoBack"/>
-      <w:bookmarkEnd w:id="3"/>
+      <w:bookmarkStart w:id="4" w:name="_GoBack"/>
+      <w:bookmarkEnd w:id="4"/>
+    </w:p>
+    <w:p>
+      <w:ins w:id="5" w:author="Luyuan" w:date="2017-10-31T20:16:00Z">
+        <w:r>
+          <w:t>Thank you I think it is very good one - Romain</w:t>
+        </w:r>
+      </w:ins>
     </w:p>
     <w:sectPr>
       <w:pgSz w:w="12240" w:h="15840"/>
@@ -61,7 +73,7 @@
 </file>
 
 <file path=word/endnotes.xml><?xml version="1.0" encoding="utf-8"?>
-<w:endnotes xmlns:wpc="http://schemas.microsoft.com/office/word/2010/wordprocessingCanvas" xmlns:mc="http://schemas.openxmlformats.org/markup-compatibility/2006" xmlns:o="urn:schemas-microsoft-com:office:office" xmlns:r="http://schemas.openxmlformats.org/officeDocument/2006/relationships" xmlns:m="http://schemas.openxmlformats.org/officeDocument/2006/math" xmlns:v="urn:schemas-microsoft-com:vml" xmlns:wp14="http://schemas.microsoft.com/office/word/2010/wordprocessingDrawing" xmlns:wp="http://schemas.openxmlformats.org/drawingml/2006/wordprocessingDrawing" xmlns:w10="urn:schemas-microsoft-com:office:word" xmlns:w="http://schemas.openxmlformats.org/wordprocessingml/2006/main" xmlns:w14="http://schemas.microsoft.com/office/word/2010/wordml" xmlns:wpg="http://schemas.microsoft.com/office/word/2010/wordprocessingGroup" xmlns:wpi="http://schemas.microsoft.com/office/word/2010/wordprocessingInk" xmlns:wne="http://schemas.microsoft.com/office/word/2006/wordml" xmlns:wps="http://schemas.microsoft.com/office/word/2010/wordprocessingShape" mc:Ignorable="w14 wp14">
+<w:endnotes xmlns:ve="http://schemas.openxmlformats.org/markup-compatibility/2006" xmlns:o="urn:schemas-microsoft-com:office:office" xmlns:r="http://schemas.openxmlformats.org/officeDocument/2006/relationships" xmlns:m="http://schemas.openxmlformats.org/officeDocument/2006/math" xmlns:v="urn:schemas-microsoft-com:vml" xmlns:wp="http://schemas.openxmlformats.org/drawingml/2006/wordprocessingDrawing" xmlns:w10="urn:schemas-microsoft-com:office:word" xmlns:w="http://schemas.openxmlformats.org/wordprocessingml/2006/main" xmlns:wne="http://schemas.microsoft.com/office/word/2006/wordml">
   <w:endnote w:type="separator" w:id="-1">
     <w:p>
       <w:pPr>
@@ -86,7 +98,7 @@
 </file>
 
 <file path=word/footnotes.xml><?xml version="1.0" encoding="utf-8"?>
-<w:footnotes xmlns:wpc="http://schemas.microsoft.com/office/word/2010/wordprocessingCanvas" xmlns:mc="http://schemas.openxmlformats.org/markup-compatibility/2006" xmlns:o="urn:schemas-microsoft-com:office:office" xmlns:r="http://schemas.openxmlformats.org/officeDocument/2006/relationships" xmlns:m="http://schemas.openxmlformats.org/officeDocument/2006/math" xmlns:v="urn:schemas-microsoft-com:vml" xmlns:wp14="http://schemas.microsoft.com/office/word/2010/wordprocessingDrawing" xmlns:wp="http://schemas.openxmlformats.org/drawingml/2006/wordprocessingDrawing" xmlns:w10="urn:schemas-microsoft-com:office:word" xmlns:w="http://schemas.openxmlformats.org/wordprocessingml/2006/main" xmlns:w14="http://schemas.microsoft.com/office/word/2010/wordml" xmlns:wpg="http://schemas.microsoft.com/office/word/2010/wordprocessingGroup" xmlns:wpi="http://schemas.microsoft.com/office/word/2010/wordprocessingInk" xmlns:wne="http://schemas.microsoft.com/office/word/2006/wordml" xmlns:wps="http://schemas.microsoft.com/office/word/2010/wordprocessingShape" mc:Ignorable="w14 wp14">
+<w:footnotes xmlns:ve="http://schemas.openxmlformats.org/markup-compatibility/2006" xmlns:o="urn:schemas-microsoft-com:office:office" xmlns:r="http://schemas.openxmlformats.org/officeDocument/2006/relationships" xmlns:m="http://schemas.openxmlformats.org/officeDocument/2006/math" xmlns:v="urn:schemas-microsoft-com:vml" xmlns:wp="http://schemas.openxmlformats.org/drawingml/2006/wordprocessingDrawing" xmlns:w10="urn:schemas-microsoft-com:office:word" xmlns:w="http://schemas.openxmlformats.org/wordprocessingml/2006/main" xmlns:wne="http://schemas.microsoft.com/office/word/2006/wordml">
   <w:footnote w:type="separator" w:id="-1">
     <w:p>
       <w:pPr>
@@ -111,7 +123,7 @@
 </file>
 
 <file path=word/styles.xml><?xml version="1.0" encoding="utf-8"?>
-<w:styles xmlns:mc="http://schemas.openxmlformats.org/markup-compatibility/2006" xmlns:r="http://schemas.openxmlformats.org/officeDocument/2006/relationships" xmlns:w="http://schemas.openxmlformats.org/wordprocessingml/2006/main" xmlns:w14="http://schemas.microsoft.com/office/word/2010/wordml" mc:Ignorable="w14">
+<w:styles xmlns:r="http://schemas.openxmlformats.org/officeDocument/2006/relationships" xmlns:w="http://schemas.openxmlformats.org/wordprocessingml/2006/main">
   <w:docDefaults>
     <w:rPrDefault>
       <w:rPr>
@@ -266,22 +278,23 @@
     <w:lsdException w:name="Bibliography" w:uiPriority="37"/>
     <w:lsdException w:name="TOC Heading" w:uiPriority="39" w:qFormat="1"/>
   </w:latentStyles>
-  <w:style w:type="paragraph" w:default="1" w:styleId="Normal">
+  <w:style w:type="paragraph" w:default="1" w:styleId="a">
     <w:name w:val="Normal"/>
     <w:qFormat/>
     <w:rsid w:val="00E71D40"/>
   </w:style>
-  <w:style w:type="character" w:default="1" w:styleId="DefaultParagraphFont">
+  <w:style w:type="character" w:default="1" w:styleId="a0">
     <w:name w:val="Default Paragraph Font"/>
     <w:uiPriority w:val="1"/>
     <w:semiHidden/>
     <w:unhideWhenUsed/>
   </w:style>
-  <w:style w:type="table" w:default="1" w:styleId="TableNormal">
+  <w:style w:type="table" w:default="1" w:styleId="a1">
     <w:name w:val="Normal Table"/>
     <w:uiPriority w:val="99"/>
     <w:semiHidden/>
     <w:unhideWhenUsed/>
+    <w:qFormat/>
     <w:tblPr>
       <w:tblInd w:w="0" w:type="dxa"/>
       <w:tblCellMar>
@@ -292,16 +305,16 @@
       </w:tblCellMar>
     </w:tblPr>
   </w:style>
-  <w:style w:type="numbering" w:default="1" w:styleId="NoList">
+  <w:style w:type="numbering" w:default="1" w:styleId="a2">
     <w:name w:val="No List"/>
     <w:uiPriority w:val="99"/>
     <w:semiHidden/>
     <w:unhideWhenUsed/>
   </w:style>
-  <w:style w:type="paragraph" w:styleId="Header">
+  <w:style w:type="paragraph" w:styleId="a3">
     <w:name w:val="header"/>
-    <w:basedOn w:val="Normal"/>
-    <w:link w:val="HeaderChar"/>
+    <w:basedOn w:val="a"/>
+    <w:link w:val="Char"/>
     <w:uiPriority w:val="99"/>
     <w:semiHidden/>
     <w:unhideWhenUsed/>
@@ -314,18 +327,18 @@
       <w:spacing w:after="0" w:line="240" w:lineRule="auto"/>
     </w:pPr>
   </w:style>
-  <w:style w:type="character" w:customStyle="1" w:styleId="HeaderChar">
-    <w:name w:val="Header Char"/>
-    <w:basedOn w:val="DefaultParagraphFont"/>
-    <w:link w:val="Header"/>
+  <w:style w:type="character" w:customStyle="1" w:styleId="Char">
+    <w:name w:val="页眉 Char"/>
+    <w:basedOn w:val="a0"/>
+    <w:link w:val="a3"/>
     <w:uiPriority w:val="99"/>
     <w:semiHidden/>
     <w:rsid w:val="005600C1"/>
   </w:style>
-  <w:style w:type="paragraph" w:styleId="Footer">
+  <w:style w:type="paragraph" w:styleId="a4">
     <w:name w:val="footer"/>
-    <w:basedOn w:val="Normal"/>
-    <w:link w:val="FooterChar"/>
+    <w:basedOn w:val="a"/>
+    <w:link w:val="Char0"/>
     <w:uiPriority w:val="99"/>
     <w:semiHidden/>
     <w:unhideWhenUsed/>
@@ -338,17 +351,17 @@
       <w:spacing w:after="0" w:line="240" w:lineRule="auto"/>
     </w:pPr>
   </w:style>
-  <w:style w:type="character" w:customStyle="1" w:styleId="FooterChar">
-    <w:name w:val="Footer Char"/>
-    <w:basedOn w:val="DefaultParagraphFont"/>
-    <w:link w:val="Footer"/>
+  <w:style w:type="character" w:customStyle="1" w:styleId="Char0">
+    <w:name w:val="页脚 Char"/>
+    <w:basedOn w:val="a0"/>
+    <w:link w:val="a4"/>
     <w:uiPriority w:val="99"/>
     <w:semiHidden/>
     <w:rsid w:val="005600C1"/>
   </w:style>
-  <w:style w:type="character" w:styleId="CommentReference">
+  <w:style w:type="character" w:styleId="a5">
     <w:name w:val="annotation reference"/>
-    <w:basedOn w:val="DefaultParagraphFont"/>
+    <w:basedOn w:val="a0"/>
     <w:uiPriority w:val="99"/>
     <w:semiHidden/>
     <w:unhideWhenUsed/>
@@ -358,10 +371,10 @@
       <w:szCs w:val="16"/>
     </w:rPr>
   </w:style>
-  <w:style w:type="paragraph" w:styleId="CommentText">
+  <w:style w:type="paragraph" w:styleId="a6">
     <w:name w:val="annotation text"/>
-    <w:basedOn w:val="Normal"/>
-    <w:link w:val="CommentTextChar"/>
+    <w:basedOn w:val="a"/>
+    <w:link w:val="Char1"/>
     <w:uiPriority w:val="99"/>
     <w:semiHidden/>
     <w:unhideWhenUsed/>
@@ -374,10 +387,10 @@
       <w:szCs w:val="20"/>
     </w:rPr>
   </w:style>
-  <w:style w:type="character" w:customStyle="1" w:styleId="CommentTextChar">
-    <w:name w:val="Comment Text Char"/>
-    <w:basedOn w:val="DefaultParagraphFont"/>
-    <w:link w:val="CommentText"/>
+  <w:style w:type="character" w:customStyle="1" w:styleId="Char1">
+    <w:name w:val="批注文字 Char"/>
+    <w:basedOn w:val="a0"/>
+    <w:link w:val="a6"/>
     <w:uiPriority w:val="99"/>
     <w:semiHidden/>
     <w:rsid w:val="00FE34FC"/>
@@ -386,11 +399,11 @@
       <w:szCs w:val="20"/>
     </w:rPr>
   </w:style>
-  <w:style w:type="paragraph" w:styleId="CommentSubject">
+  <w:style w:type="paragraph" w:styleId="a7">
     <w:name w:val="annotation subject"/>
-    <w:basedOn w:val="CommentText"/>
-    <w:next w:val="CommentText"/>
-    <w:link w:val="CommentSubjectChar"/>
+    <w:basedOn w:val="a6"/>
+    <w:next w:val="a6"/>
+    <w:link w:val="Char2"/>
     <w:uiPriority w:val="99"/>
     <w:semiHidden/>
     <w:unhideWhenUsed/>
@@ -400,10 +413,10 @@
       <w:bCs/>
     </w:rPr>
   </w:style>
-  <w:style w:type="character" w:customStyle="1" w:styleId="CommentSubjectChar">
-    <w:name w:val="Comment Subject Char"/>
-    <w:basedOn w:val="CommentTextChar"/>
-    <w:link w:val="CommentSubject"/>
+  <w:style w:type="character" w:customStyle="1" w:styleId="Char2">
+    <w:name w:val="批注主题 Char"/>
+    <w:basedOn w:val="Char1"/>
+    <w:link w:val="a7"/>
     <w:uiPriority w:val="99"/>
     <w:semiHidden/>
     <w:rsid w:val="00FE34FC"/>
@@ -414,10 +427,10 @@
       <w:szCs w:val="20"/>
     </w:rPr>
   </w:style>
-  <w:style w:type="paragraph" w:styleId="BalloonText">
+  <w:style w:type="paragraph" w:styleId="a8">
     <w:name w:val="Balloon Text"/>
-    <w:basedOn w:val="Normal"/>
-    <w:link w:val="BalloonTextChar"/>
+    <w:basedOn w:val="a"/>
+    <w:link w:val="Char3"/>
     <w:uiPriority w:val="99"/>
     <w:semiHidden/>
     <w:unhideWhenUsed/>
@@ -431,10 +444,10 @@
       <w:szCs w:val="16"/>
     </w:rPr>
   </w:style>
-  <w:style w:type="character" w:customStyle="1" w:styleId="BalloonTextChar">
-    <w:name w:val="Balloon Text Char"/>
-    <w:basedOn w:val="DefaultParagraphFont"/>
-    <w:link w:val="BalloonText"/>
+  <w:style w:type="character" w:customStyle="1" w:styleId="Char3">
+    <w:name w:val="批注框文本 Char"/>
+    <w:basedOn w:val="a0"/>
+    <w:link w:val="a8"/>
     <w:uiPriority w:val="99"/>
     <w:semiHidden/>
     <w:rsid w:val="00FE34FC"/>

</xml_diff>

<commit_message>
this is to push to origin/master...on github infact..
</commit_message>
<xml_diff>
--- a/TestGIT.docx
+++ b/TestGIT.docx
@@ -1,6 +1,6 @@
 
 <file path=word/document.xml><?xml version="1.0" encoding="utf-8"?>
-<w:document xmlns:ve="http://schemas.openxmlformats.org/markup-compatibility/2006" xmlns:o="urn:schemas-microsoft-com:office:office" xmlns:r="http://schemas.openxmlformats.org/officeDocument/2006/relationships" xmlns:m="http://schemas.openxmlformats.org/officeDocument/2006/math" xmlns:v="urn:schemas-microsoft-com:vml" xmlns:wp="http://schemas.openxmlformats.org/drawingml/2006/wordprocessingDrawing" xmlns:w10="urn:schemas-microsoft-com:office:word" xmlns:w="http://schemas.openxmlformats.org/wordprocessingml/2006/main" xmlns:wne="http://schemas.microsoft.com/office/word/2006/wordml">
+<w:document xmlns:wpc="http://schemas.microsoft.com/office/word/2010/wordprocessingCanvas" xmlns:mc="http://schemas.openxmlformats.org/markup-compatibility/2006" xmlns:o="urn:schemas-microsoft-com:office:office" xmlns:r="http://schemas.openxmlformats.org/officeDocument/2006/relationships" xmlns:m="http://schemas.openxmlformats.org/officeDocument/2006/math" xmlns:v="urn:schemas-microsoft-com:vml" xmlns:wp14="http://schemas.microsoft.com/office/word/2010/wordprocessingDrawing" xmlns:wp="http://schemas.openxmlformats.org/drawingml/2006/wordprocessingDrawing" xmlns:w10="urn:schemas-microsoft-com:office:word" xmlns:w="http://schemas.openxmlformats.org/wordprocessingml/2006/main" xmlns:w14="http://schemas.microsoft.com/office/word/2010/wordml" xmlns:wpg="http://schemas.microsoft.com/office/word/2010/wordprocessingGroup" xmlns:wpi="http://schemas.microsoft.com/office/word/2010/wordprocessingInk" xmlns:wne="http://schemas.microsoft.com/office/word/2006/wordml" xmlns:wps="http://schemas.microsoft.com/office/word/2010/wordprocessingShape" mc:Ignorable="w14 wp14">
   <w:body>
     <w:p>
       <w:r>
@@ -52,15 +52,52 @@
           <w:t>Please track my reviews – Luyuan</w:t>
         </w:r>
       </w:ins>
-      <w:bookmarkStart w:id="4" w:name="_GoBack"/>
-      <w:bookmarkEnd w:id="4"/>
-    </w:p>
-    <w:p>
+    </w:p>
+    <w:p>
+      <w:pPr>
+        <w:rPr>
+          <w:ins w:id="4" w:author="Luyuan" w:date="2017-10-31T19:31:00Z"/>
+        </w:rPr>
+      </w:pPr>
       <w:ins w:id="5" w:author="Luyuan" w:date="2017-10-31T20:16:00Z">
         <w:r>
-          <w:t>Thank you I think it is very good one - Romain</w:t>
+          <w:t xml:space="preserve">Thank you I think it is very good one </w:t>
         </w:r>
       </w:ins>
+      <w:ins w:id="6" w:author="Luyuan" w:date="2017-10-31T19:31:00Z">
+        <w:r>
+          <w:t>–</w:t>
+        </w:r>
+      </w:ins>
+      <w:ins w:id="7" w:author="Luyuan" w:date="2017-10-31T20:16:00Z">
+        <w:r>
+          <w:t xml:space="preserve"> Romain</w:t>
+        </w:r>
+      </w:ins>
+    </w:p>
+    <w:p>
+      <w:ins w:id="8" w:author="Luyuan" w:date="2017-10-31T19:31:00Z">
+        <w:r>
+          <w:t xml:space="preserve">This is load a </w:t>
+        </w:r>
+      </w:ins>
+      <w:ins w:id="9" w:author="Luyuan" w:date="2017-10-31T19:32:00Z">
+        <w:r>
+          <w:t>repository</w:t>
+        </w:r>
+      </w:ins>
+      <w:ins w:id="10" w:author="Luyuan" w:date="2017-10-31T19:31:00Z">
+        <w:r>
+          <w:t xml:space="preserve"> </w:t>
+        </w:r>
+      </w:ins>
+      <w:ins w:id="11" w:author="Luyuan" w:date="2017-10-31T19:32:00Z">
+        <w:r>
+          <w:t>into another interface other than GitHub. - Luyuan</w:t>
+        </w:r>
+      </w:ins>
+      <w:bookmarkStart w:id="12" w:name="_GoBack"/>
+      <w:bookmarkEnd w:id="12"/>
     </w:p>
     <w:sectPr>
       <w:pgSz w:w="12240" w:h="15840"/>
@@ -73,7 +110,7 @@
 </file>
 
 <file path=word/endnotes.xml><?xml version="1.0" encoding="utf-8"?>
-<w:endnotes xmlns:ve="http://schemas.openxmlformats.org/markup-compatibility/2006" xmlns:o="urn:schemas-microsoft-com:office:office" xmlns:r="http://schemas.openxmlformats.org/officeDocument/2006/relationships" xmlns:m="http://schemas.openxmlformats.org/officeDocument/2006/math" xmlns:v="urn:schemas-microsoft-com:vml" xmlns:wp="http://schemas.openxmlformats.org/drawingml/2006/wordprocessingDrawing" xmlns:w10="urn:schemas-microsoft-com:office:word" xmlns:w="http://schemas.openxmlformats.org/wordprocessingml/2006/main" xmlns:wne="http://schemas.microsoft.com/office/word/2006/wordml">
+<w:endnotes xmlns:wpc="http://schemas.microsoft.com/office/word/2010/wordprocessingCanvas" xmlns:mc="http://schemas.openxmlformats.org/markup-compatibility/2006" xmlns:o="urn:schemas-microsoft-com:office:office" xmlns:r="http://schemas.openxmlformats.org/officeDocument/2006/relationships" xmlns:m="http://schemas.openxmlformats.org/officeDocument/2006/math" xmlns:v="urn:schemas-microsoft-com:vml" xmlns:wp14="http://schemas.microsoft.com/office/word/2010/wordprocessingDrawing" xmlns:wp="http://schemas.openxmlformats.org/drawingml/2006/wordprocessingDrawing" xmlns:w10="urn:schemas-microsoft-com:office:word" xmlns:w="http://schemas.openxmlformats.org/wordprocessingml/2006/main" xmlns:w14="http://schemas.microsoft.com/office/word/2010/wordml" xmlns:wpg="http://schemas.microsoft.com/office/word/2010/wordprocessingGroup" xmlns:wpi="http://schemas.microsoft.com/office/word/2010/wordprocessingInk" xmlns:wne="http://schemas.microsoft.com/office/word/2006/wordml" xmlns:wps="http://schemas.microsoft.com/office/word/2010/wordprocessingShape" mc:Ignorable="w14 wp14">
   <w:endnote w:type="separator" w:id="-1">
     <w:p>
       <w:pPr>
@@ -98,7 +135,7 @@
 </file>
 
 <file path=word/footnotes.xml><?xml version="1.0" encoding="utf-8"?>
-<w:footnotes xmlns:ve="http://schemas.openxmlformats.org/markup-compatibility/2006" xmlns:o="urn:schemas-microsoft-com:office:office" xmlns:r="http://schemas.openxmlformats.org/officeDocument/2006/relationships" xmlns:m="http://schemas.openxmlformats.org/officeDocument/2006/math" xmlns:v="urn:schemas-microsoft-com:vml" xmlns:wp="http://schemas.openxmlformats.org/drawingml/2006/wordprocessingDrawing" xmlns:w10="urn:schemas-microsoft-com:office:word" xmlns:w="http://schemas.openxmlformats.org/wordprocessingml/2006/main" xmlns:wne="http://schemas.microsoft.com/office/word/2006/wordml">
+<w:footnotes xmlns:wpc="http://schemas.microsoft.com/office/word/2010/wordprocessingCanvas" xmlns:mc="http://schemas.openxmlformats.org/markup-compatibility/2006" xmlns:o="urn:schemas-microsoft-com:office:office" xmlns:r="http://schemas.openxmlformats.org/officeDocument/2006/relationships" xmlns:m="http://schemas.openxmlformats.org/officeDocument/2006/math" xmlns:v="urn:schemas-microsoft-com:vml" xmlns:wp14="http://schemas.microsoft.com/office/word/2010/wordprocessingDrawing" xmlns:wp="http://schemas.openxmlformats.org/drawingml/2006/wordprocessingDrawing" xmlns:w10="urn:schemas-microsoft-com:office:word" xmlns:w="http://schemas.openxmlformats.org/wordprocessingml/2006/main" xmlns:w14="http://schemas.microsoft.com/office/word/2010/wordml" xmlns:wpg="http://schemas.microsoft.com/office/word/2010/wordprocessingGroup" xmlns:wpi="http://schemas.microsoft.com/office/word/2010/wordprocessingInk" xmlns:wne="http://schemas.microsoft.com/office/word/2006/wordml" xmlns:wps="http://schemas.microsoft.com/office/word/2010/wordprocessingShape" mc:Ignorable="w14 wp14">
   <w:footnote w:type="separator" w:id="-1">
     <w:p>
       <w:pPr>
@@ -123,7 +160,7 @@
 </file>
 
 <file path=word/styles.xml><?xml version="1.0" encoding="utf-8"?>
-<w:styles xmlns:r="http://schemas.openxmlformats.org/officeDocument/2006/relationships" xmlns:w="http://schemas.openxmlformats.org/wordprocessingml/2006/main">
+<w:styles xmlns:mc="http://schemas.openxmlformats.org/markup-compatibility/2006" xmlns:r="http://schemas.openxmlformats.org/officeDocument/2006/relationships" xmlns:w="http://schemas.openxmlformats.org/wordprocessingml/2006/main" xmlns:w14="http://schemas.microsoft.com/office/word/2010/wordml" mc:Ignorable="w14">
   <w:docDefaults>
     <w:rPrDefault>
       <w:rPr>
@@ -278,23 +315,22 @@
     <w:lsdException w:name="Bibliography" w:uiPriority="37"/>
     <w:lsdException w:name="TOC Heading" w:uiPriority="39" w:qFormat="1"/>
   </w:latentStyles>
-  <w:style w:type="paragraph" w:default="1" w:styleId="a">
+  <w:style w:type="paragraph" w:default="1" w:styleId="Normal">
     <w:name w:val="Normal"/>
     <w:qFormat/>
     <w:rsid w:val="00E71D40"/>
   </w:style>
-  <w:style w:type="character" w:default="1" w:styleId="a0">
+  <w:style w:type="character" w:default="1" w:styleId="DefaultParagraphFont">
     <w:name w:val="Default Paragraph Font"/>
     <w:uiPriority w:val="1"/>
     <w:semiHidden/>
     <w:unhideWhenUsed/>
   </w:style>
-  <w:style w:type="table" w:default="1" w:styleId="a1">
+  <w:style w:type="table" w:default="1" w:styleId="TableNormal">
     <w:name w:val="Normal Table"/>
     <w:uiPriority w:val="99"/>
     <w:semiHidden/>
     <w:unhideWhenUsed/>
-    <w:qFormat/>
     <w:tblPr>
       <w:tblInd w:w="0" w:type="dxa"/>
       <w:tblCellMar>
@@ -305,16 +341,16 @@
       </w:tblCellMar>
     </w:tblPr>
   </w:style>
-  <w:style w:type="numbering" w:default="1" w:styleId="a2">
+  <w:style w:type="numbering" w:default="1" w:styleId="NoList">
     <w:name w:val="No List"/>
     <w:uiPriority w:val="99"/>
     <w:semiHidden/>
     <w:unhideWhenUsed/>
   </w:style>
-  <w:style w:type="paragraph" w:styleId="a3">
+  <w:style w:type="paragraph" w:styleId="Header">
     <w:name w:val="header"/>
-    <w:basedOn w:val="a"/>
-    <w:link w:val="Char"/>
+    <w:basedOn w:val="Normal"/>
+    <w:link w:val="HeaderChar"/>
     <w:uiPriority w:val="99"/>
     <w:semiHidden/>
     <w:unhideWhenUsed/>
@@ -327,18 +363,18 @@
       <w:spacing w:after="0" w:line="240" w:lineRule="auto"/>
     </w:pPr>
   </w:style>
-  <w:style w:type="character" w:customStyle="1" w:styleId="Char">
-    <w:name w:val="页眉 Char"/>
-    <w:basedOn w:val="a0"/>
-    <w:link w:val="a3"/>
+  <w:style w:type="character" w:customStyle="1" w:styleId="HeaderChar">
+    <w:name w:val="Header Char"/>
+    <w:basedOn w:val="DefaultParagraphFont"/>
+    <w:link w:val="Header"/>
     <w:uiPriority w:val="99"/>
     <w:semiHidden/>
     <w:rsid w:val="005600C1"/>
   </w:style>
-  <w:style w:type="paragraph" w:styleId="a4">
+  <w:style w:type="paragraph" w:styleId="Footer">
     <w:name w:val="footer"/>
-    <w:basedOn w:val="a"/>
-    <w:link w:val="Char0"/>
+    <w:basedOn w:val="Normal"/>
+    <w:link w:val="FooterChar"/>
     <w:uiPriority w:val="99"/>
     <w:semiHidden/>
     <w:unhideWhenUsed/>
@@ -351,17 +387,17 @@
       <w:spacing w:after="0" w:line="240" w:lineRule="auto"/>
     </w:pPr>
   </w:style>
-  <w:style w:type="character" w:customStyle="1" w:styleId="Char0">
-    <w:name w:val="页脚 Char"/>
-    <w:basedOn w:val="a0"/>
-    <w:link w:val="a4"/>
+  <w:style w:type="character" w:customStyle="1" w:styleId="FooterChar">
+    <w:name w:val="Footer Char"/>
+    <w:basedOn w:val="DefaultParagraphFont"/>
+    <w:link w:val="Footer"/>
     <w:uiPriority w:val="99"/>
     <w:semiHidden/>
     <w:rsid w:val="005600C1"/>
   </w:style>
-  <w:style w:type="character" w:styleId="a5">
+  <w:style w:type="character" w:styleId="CommentReference">
     <w:name w:val="annotation reference"/>
-    <w:basedOn w:val="a0"/>
+    <w:basedOn w:val="DefaultParagraphFont"/>
     <w:uiPriority w:val="99"/>
     <w:semiHidden/>
     <w:unhideWhenUsed/>
@@ -371,10 +407,10 @@
       <w:szCs w:val="16"/>
     </w:rPr>
   </w:style>
-  <w:style w:type="paragraph" w:styleId="a6">
+  <w:style w:type="paragraph" w:styleId="CommentText">
     <w:name w:val="annotation text"/>
-    <w:basedOn w:val="a"/>
-    <w:link w:val="Char1"/>
+    <w:basedOn w:val="Normal"/>
+    <w:link w:val="CommentTextChar"/>
     <w:uiPriority w:val="99"/>
     <w:semiHidden/>
     <w:unhideWhenUsed/>
@@ -387,10 +423,10 @@
       <w:szCs w:val="20"/>
     </w:rPr>
   </w:style>
-  <w:style w:type="character" w:customStyle="1" w:styleId="Char1">
-    <w:name w:val="批注文字 Char"/>
-    <w:basedOn w:val="a0"/>
-    <w:link w:val="a6"/>
+  <w:style w:type="character" w:customStyle="1" w:styleId="CommentTextChar">
+    <w:name w:val="Comment Text Char"/>
+    <w:basedOn w:val="DefaultParagraphFont"/>
+    <w:link w:val="CommentText"/>
     <w:uiPriority w:val="99"/>
     <w:semiHidden/>
     <w:rsid w:val="00FE34FC"/>
@@ -399,11 +435,11 @@
       <w:szCs w:val="20"/>
     </w:rPr>
   </w:style>
-  <w:style w:type="paragraph" w:styleId="a7">
+  <w:style w:type="paragraph" w:styleId="CommentSubject">
     <w:name w:val="annotation subject"/>
-    <w:basedOn w:val="a6"/>
-    <w:next w:val="a6"/>
-    <w:link w:val="Char2"/>
+    <w:basedOn w:val="CommentText"/>
+    <w:next w:val="CommentText"/>
+    <w:link w:val="CommentSubjectChar"/>
     <w:uiPriority w:val="99"/>
     <w:semiHidden/>
     <w:unhideWhenUsed/>
@@ -413,10 +449,10 @@
       <w:bCs/>
     </w:rPr>
   </w:style>
-  <w:style w:type="character" w:customStyle="1" w:styleId="Char2">
-    <w:name w:val="批注主题 Char"/>
-    <w:basedOn w:val="Char1"/>
-    <w:link w:val="a7"/>
+  <w:style w:type="character" w:customStyle="1" w:styleId="CommentSubjectChar">
+    <w:name w:val="Comment Subject Char"/>
+    <w:basedOn w:val="CommentTextChar"/>
+    <w:link w:val="CommentSubject"/>
     <w:uiPriority w:val="99"/>
     <w:semiHidden/>
     <w:rsid w:val="00FE34FC"/>
@@ -427,10 +463,10 @@
       <w:szCs w:val="20"/>
     </w:rPr>
   </w:style>
-  <w:style w:type="paragraph" w:styleId="a8">
+  <w:style w:type="paragraph" w:styleId="BalloonText">
     <w:name w:val="Balloon Text"/>
-    <w:basedOn w:val="a"/>
-    <w:link w:val="Char3"/>
+    <w:basedOn w:val="Normal"/>
+    <w:link w:val="BalloonTextChar"/>
     <w:uiPriority w:val="99"/>
     <w:semiHidden/>
     <w:unhideWhenUsed/>
@@ -444,10 +480,10 @@
       <w:szCs w:val="16"/>
     </w:rPr>
   </w:style>
-  <w:style w:type="character" w:customStyle="1" w:styleId="Char3">
-    <w:name w:val="批注框文本 Char"/>
-    <w:basedOn w:val="a0"/>
-    <w:link w:val="a8"/>
+  <w:style w:type="character" w:customStyle="1" w:styleId="BalloonTextChar">
+    <w:name w:val="Balloon Text Char"/>
+    <w:basedOn w:val="DefaultParagraphFont"/>
+    <w:link w:val="BalloonText"/>
     <w:uiPriority w:val="99"/>
     <w:semiHidden/>
     <w:rsid w:val="00FE34FC"/>

</xml_diff>

<commit_message>
this is how to push into GitHub from another interface
</commit_message>
<xml_diff>
--- a/TestGIT.docx
+++ b/TestGIT.docx
@@ -76,28 +76,50 @@
       </w:ins>
     </w:p>
     <w:p>
-      <w:ins w:id="8" w:author="Luyuan" w:date="2017-10-31T19:31:00Z">
+      <w:pPr>
+        <w:rPr>
+          <w:ins w:id="8" w:author="Luyuan" w:date="2017-10-31T19:34:00Z"/>
+        </w:rPr>
+      </w:pPr>
+      <w:ins w:id="9" w:author="Luyuan" w:date="2017-10-31T19:31:00Z">
         <w:r>
           <w:t xml:space="preserve">This is load a </w:t>
         </w:r>
       </w:ins>
-      <w:ins w:id="9" w:author="Luyuan" w:date="2017-10-31T19:32:00Z">
+      <w:ins w:id="10" w:author="Luyuan" w:date="2017-10-31T19:32:00Z">
         <w:r>
           <w:t>repository</w:t>
         </w:r>
       </w:ins>
-      <w:ins w:id="10" w:author="Luyuan" w:date="2017-10-31T19:31:00Z">
+      <w:ins w:id="11" w:author="Luyuan" w:date="2017-10-31T19:31:00Z">
         <w:r>
           <w:t xml:space="preserve"> </w:t>
         </w:r>
       </w:ins>
-      <w:ins w:id="11" w:author="Luyuan" w:date="2017-10-31T19:32:00Z">
-        <w:r>
-          <w:t>into another interface other than GitHub. - Luyuan</w:t>
-        </w:r>
-      </w:ins>
-      <w:bookmarkStart w:id="12" w:name="_GoBack"/>
-      <w:bookmarkEnd w:id="12"/>
+      <w:ins w:id="12" w:author="Luyuan" w:date="2017-10-31T19:32:00Z">
+        <w:r>
+          <w:t xml:space="preserve">into another interface other than GitHub. </w:t>
+        </w:r>
+      </w:ins>
+      <w:ins w:id="13" w:author="Luyuan" w:date="2017-10-31T19:34:00Z">
+        <w:r>
+          <w:t>–</w:t>
+        </w:r>
+      </w:ins>
+      <w:ins w:id="14" w:author="Luyuan" w:date="2017-10-31T19:32:00Z">
+        <w:r>
+          <w:t xml:space="preserve"> Luyuan</w:t>
+        </w:r>
+      </w:ins>
+    </w:p>
+    <w:p>
+      <w:ins w:id="15" w:author="Luyuan" w:date="2017-10-31T19:34:00Z">
+        <w:r>
+          <w:t>Apparently, it is possible to push into GitHub reporsitory from another interface, but need to log in GitHub through email+webpage - Luyuan</w:t>
+        </w:r>
+      </w:ins>
+      <w:bookmarkStart w:id="16" w:name="_GoBack"/>
+      <w:bookmarkEnd w:id="16"/>
     </w:p>
     <w:sectPr>
       <w:pgSz w:w="12240" w:h="15840"/>

</xml_diff>

<commit_message>
from history recode downloaded from github
</commit_message>
<xml_diff>
--- a/TestGIT.docx
+++ b/TestGIT.docx
@@ -1,125 +1,11 @@
 
 <file path=word/document.xml><?xml version="1.0" encoding="utf-8"?>
-<w:document xmlns:wpc="http://schemas.microsoft.com/office/word/2010/wordprocessingCanvas" xmlns:mc="http://schemas.openxmlformats.org/markup-compatibility/2006" xmlns:o="urn:schemas-microsoft-com:office:office" xmlns:r="http://schemas.openxmlformats.org/officeDocument/2006/relationships" xmlns:m="http://schemas.openxmlformats.org/officeDocument/2006/math" xmlns:v="urn:schemas-microsoft-com:vml" xmlns:wp14="http://schemas.microsoft.com/office/word/2010/wordprocessingDrawing" xmlns:wp="http://schemas.openxmlformats.org/drawingml/2006/wordprocessingDrawing" xmlns:w10="urn:schemas-microsoft-com:office:word" xmlns:w="http://schemas.openxmlformats.org/wordprocessingml/2006/main" xmlns:w14="http://schemas.microsoft.com/office/word/2010/wordml" xmlns:wpg="http://schemas.microsoft.com/office/word/2010/wordprocessingGroup" xmlns:wpi="http://schemas.microsoft.com/office/word/2010/wordprocessingInk" xmlns:wne="http://schemas.microsoft.com/office/word/2006/wordml" xmlns:wps="http://schemas.microsoft.com/office/word/2010/wordprocessingShape" mc:Ignorable="w14 wp14">
+<w:document xmlns:ve="http://schemas.openxmlformats.org/markup-compatibility/2006" xmlns:o="urn:schemas-microsoft-com:office:office" xmlns:r="http://schemas.openxmlformats.org/officeDocument/2006/relationships" xmlns:m="http://schemas.openxmlformats.org/officeDocument/2006/math" xmlns:v="urn:schemas-microsoft-com:vml" xmlns:wp="http://schemas.openxmlformats.org/drawingml/2006/wordprocessingDrawing" xmlns:w10="urn:schemas-microsoft-com:office:word" xmlns:w="http://schemas.openxmlformats.org/wordprocessingml/2006/main" xmlns:wne="http://schemas.microsoft.com/office/word/2006/wordml">
   <w:body>
     <w:p>
       <w:r>
         <w:t>We all work in the same document – Helene.</w:t>
       </w:r>
-    </w:p>
-    <w:p/>
-    <w:p>
-      <w:r>
-        <w:t>Now, let me just try the local version control use – Master. Just to avoid to rename it a lot…-Master</w:t>
-      </w:r>
-    </w:p>
-    <w:p/>
-    <w:p>
-      <w:r>
-        <w:t>Noz I have a new version again, I need to work on it&gt;</w:t>
-      </w:r>
-    </w:p>
-    <w:p>
-      <w:r>
-        <w:t>Ther are many modifications from the boss. It will take a long time…</w:t>
-      </w:r>
-    </w:p>
-    <w:p>
-      <w:r>
-        <w:t>Shit, there are so many hcanges….at one…</w:t>
-      </w:r>
-    </w:p>
-    <w:p>
-      <w:pPr>
-        <w:rPr>
-          <w:ins w:id="0" w:author="Luyuan" w:date="2017-10-31T14:13:00Z"/>
-        </w:rPr>
-      </w:pPr>
-      <w:ins w:id="1" w:author="Luyuan" w:date="2017-10-31T18:32:00Z">
-        <w:r>
-          <w:t>Now three of us zwork on the same document, we should be careful about pull an push</w:t>
-        </w:r>
-      </w:ins>
-    </w:p>
-    <w:p>
-      <w:pPr>
-        <w:rPr>
-          <w:ins w:id="2" w:author="Luyuan" w:date="2017-10-31T20:16:00Z"/>
-        </w:rPr>
-      </w:pPr>
-      <w:ins w:id="3" w:author="Luyuan" w:date="2017-10-31T14:13:00Z">
-        <w:r>
-          <w:t>Please track my reviews – Luyuan</w:t>
-        </w:r>
-      </w:ins>
-    </w:p>
-    <w:p>
-      <w:pPr>
-        <w:rPr>
-          <w:ins w:id="4" w:author="Luyuan" w:date="2017-10-31T19:31:00Z"/>
-        </w:rPr>
-      </w:pPr>
-      <w:ins w:id="5" w:author="Luyuan" w:date="2017-10-31T20:16:00Z">
-        <w:r>
-          <w:t xml:space="preserve">Thank you I think it is very good one </w:t>
-        </w:r>
-      </w:ins>
-      <w:ins w:id="6" w:author="Luyuan" w:date="2017-10-31T19:31:00Z">
-        <w:r>
-          <w:t>–</w:t>
-        </w:r>
-      </w:ins>
-      <w:ins w:id="7" w:author="Luyuan" w:date="2017-10-31T20:16:00Z">
-        <w:r>
-          <w:t xml:space="preserve"> Romain</w:t>
-        </w:r>
-      </w:ins>
-    </w:p>
-    <w:p>
-      <w:pPr>
-        <w:rPr>
-          <w:ins w:id="8" w:author="Luyuan" w:date="2017-10-31T19:34:00Z"/>
-        </w:rPr>
-      </w:pPr>
-      <w:ins w:id="9" w:author="Luyuan" w:date="2017-10-31T19:31:00Z">
-        <w:r>
-          <w:t xml:space="preserve">This is load a </w:t>
-        </w:r>
-      </w:ins>
-      <w:ins w:id="10" w:author="Luyuan" w:date="2017-10-31T19:32:00Z">
-        <w:r>
-          <w:t>repository</w:t>
-        </w:r>
-      </w:ins>
-      <w:ins w:id="11" w:author="Luyuan" w:date="2017-10-31T19:31:00Z">
-        <w:r>
-          <w:t xml:space="preserve"> </w:t>
-        </w:r>
-      </w:ins>
-      <w:ins w:id="12" w:author="Luyuan" w:date="2017-10-31T19:32:00Z">
-        <w:r>
-          <w:t xml:space="preserve">into another interface other than GitHub. </w:t>
-        </w:r>
-      </w:ins>
-      <w:ins w:id="13" w:author="Luyuan" w:date="2017-10-31T19:34:00Z">
-        <w:r>
-          <w:t>–</w:t>
-        </w:r>
-      </w:ins>
-      <w:ins w:id="14" w:author="Luyuan" w:date="2017-10-31T19:32:00Z">
-        <w:r>
-          <w:t xml:space="preserve"> Luyuan</w:t>
-        </w:r>
-      </w:ins>
-    </w:p>
-    <w:p>
-      <w:ins w:id="15" w:author="Luyuan" w:date="2017-10-31T19:34:00Z">
-        <w:r>
-          <w:t>Apparently, it is possible to push into GitHub reporsitory from another interface, but need to log in GitHub through email+webpage - Luyuan</w:t>
-        </w:r>
-      </w:ins>
-      <w:bookmarkStart w:id="16" w:name="_GoBack"/>
-      <w:bookmarkEnd w:id="16"/>
     </w:p>
     <w:sectPr>
       <w:pgSz w:w="12240" w:h="15840"/>
@@ -132,7 +18,7 @@
 </file>
 
 <file path=word/endnotes.xml><?xml version="1.0" encoding="utf-8"?>
-<w:endnotes xmlns:wpc="http://schemas.microsoft.com/office/word/2010/wordprocessingCanvas" xmlns:mc="http://schemas.openxmlformats.org/markup-compatibility/2006" xmlns:o="urn:schemas-microsoft-com:office:office" xmlns:r="http://schemas.openxmlformats.org/officeDocument/2006/relationships" xmlns:m="http://schemas.openxmlformats.org/officeDocument/2006/math" xmlns:v="urn:schemas-microsoft-com:vml" xmlns:wp14="http://schemas.microsoft.com/office/word/2010/wordprocessingDrawing" xmlns:wp="http://schemas.openxmlformats.org/drawingml/2006/wordprocessingDrawing" xmlns:w10="urn:schemas-microsoft-com:office:word" xmlns:w="http://schemas.openxmlformats.org/wordprocessingml/2006/main" xmlns:w14="http://schemas.microsoft.com/office/word/2010/wordml" xmlns:wpg="http://schemas.microsoft.com/office/word/2010/wordprocessingGroup" xmlns:wpi="http://schemas.microsoft.com/office/word/2010/wordprocessingInk" xmlns:wne="http://schemas.microsoft.com/office/word/2006/wordml" xmlns:wps="http://schemas.microsoft.com/office/word/2010/wordprocessingShape" mc:Ignorable="w14 wp14">
+<w:endnotes xmlns:ve="http://schemas.openxmlformats.org/markup-compatibility/2006" xmlns:o="urn:schemas-microsoft-com:office:office" xmlns:r="http://schemas.openxmlformats.org/officeDocument/2006/relationships" xmlns:m="http://schemas.openxmlformats.org/officeDocument/2006/math" xmlns:v="urn:schemas-microsoft-com:vml" xmlns:wp="http://schemas.openxmlformats.org/drawingml/2006/wordprocessingDrawing" xmlns:w10="urn:schemas-microsoft-com:office:word" xmlns:w="http://schemas.openxmlformats.org/wordprocessingml/2006/main" xmlns:wne="http://schemas.microsoft.com/office/word/2006/wordml">
   <w:endnote w:type="separator" w:id="-1">
     <w:p>
       <w:pPr>
@@ -157,7 +43,7 @@
 </file>
 
 <file path=word/footnotes.xml><?xml version="1.0" encoding="utf-8"?>
-<w:footnotes xmlns:wpc="http://schemas.microsoft.com/office/word/2010/wordprocessingCanvas" xmlns:mc="http://schemas.openxmlformats.org/markup-compatibility/2006" xmlns:o="urn:schemas-microsoft-com:office:office" xmlns:r="http://schemas.openxmlformats.org/officeDocument/2006/relationships" xmlns:m="http://schemas.openxmlformats.org/officeDocument/2006/math" xmlns:v="urn:schemas-microsoft-com:vml" xmlns:wp14="http://schemas.microsoft.com/office/word/2010/wordprocessingDrawing" xmlns:wp="http://schemas.openxmlformats.org/drawingml/2006/wordprocessingDrawing" xmlns:w10="urn:schemas-microsoft-com:office:word" xmlns:w="http://schemas.openxmlformats.org/wordprocessingml/2006/main" xmlns:w14="http://schemas.microsoft.com/office/word/2010/wordml" xmlns:wpg="http://schemas.microsoft.com/office/word/2010/wordprocessingGroup" xmlns:wpi="http://schemas.microsoft.com/office/word/2010/wordprocessingInk" xmlns:wne="http://schemas.microsoft.com/office/word/2006/wordml" xmlns:wps="http://schemas.microsoft.com/office/word/2010/wordprocessingShape" mc:Ignorable="w14 wp14">
+<w:footnotes xmlns:ve="http://schemas.openxmlformats.org/markup-compatibility/2006" xmlns:o="urn:schemas-microsoft-com:office:office" xmlns:r="http://schemas.openxmlformats.org/officeDocument/2006/relationships" xmlns:m="http://schemas.openxmlformats.org/officeDocument/2006/math" xmlns:v="urn:schemas-microsoft-com:vml" xmlns:wp="http://schemas.openxmlformats.org/drawingml/2006/wordprocessingDrawing" xmlns:w10="urn:schemas-microsoft-com:office:word" xmlns:w="http://schemas.openxmlformats.org/wordprocessingml/2006/main" xmlns:wne="http://schemas.microsoft.com/office/word/2006/wordml">
   <w:footnote w:type="separator" w:id="-1">
     <w:p>
       <w:pPr>
@@ -182,7 +68,7 @@
 </file>
 
 <file path=word/styles.xml><?xml version="1.0" encoding="utf-8"?>
-<w:styles xmlns:mc="http://schemas.openxmlformats.org/markup-compatibility/2006" xmlns:r="http://schemas.openxmlformats.org/officeDocument/2006/relationships" xmlns:w="http://schemas.openxmlformats.org/wordprocessingml/2006/main" xmlns:w14="http://schemas.microsoft.com/office/word/2010/wordml" mc:Ignorable="w14">
+<w:styles xmlns:r="http://schemas.openxmlformats.org/officeDocument/2006/relationships" xmlns:w="http://schemas.openxmlformats.org/wordprocessingml/2006/main">
   <w:docDefaults>
     <w:rPrDefault>
       <w:rPr>
@@ -337,22 +223,23 @@
     <w:lsdException w:name="Bibliography" w:uiPriority="37"/>
     <w:lsdException w:name="TOC Heading" w:uiPriority="39" w:qFormat="1"/>
   </w:latentStyles>
-  <w:style w:type="paragraph" w:default="1" w:styleId="Normal">
+  <w:style w:type="paragraph" w:default="1" w:styleId="a">
     <w:name w:val="Normal"/>
     <w:qFormat/>
     <w:rsid w:val="00E71D40"/>
   </w:style>
-  <w:style w:type="character" w:default="1" w:styleId="DefaultParagraphFont">
+  <w:style w:type="character" w:default="1" w:styleId="a0">
     <w:name w:val="Default Paragraph Font"/>
     <w:uiPriority w:val="1"/>
     <w:semiHidden/>
     <w:unhideWhenUsed/>
   </w:style>
-  <w:style w:type="table" w:default="1" w:styleId="TableNormal">
+  <w:style w:type="table" w:default="1" w:styleId="a1">
     <w:name w:val="Normal Table"/>
     <w:uiPriority w:val="99"/>
     <w:semiHidden/>
     <w:unhideWhenUsed/>
+    <w:qFormat/>
     <w:tblPr>
       <w:tblInd w:w="0" w:type="dxa"/>
       <w:tblCellMar>
@@ -363,16 +250,16 @@
       </w:tblCellMar>
     </w:tblPr>
   </w:style>
-  <w:style w:type="numbering" w:default="1" w:styleId="NoList">
+  <w:style w:type="numbering" w:default="1" w:styleId="a2">
     <w:name w:val="No List"/>
     <w:uiPriority w:val="99"/>
     <w:semiHidden/>
     <w:unhideWhenUsed/>
   </w:style>
-  <w:style w:type="paragraph" w:styleId="Header">
+  <w:style w:type="paragraph" w:styleId="a3">
     <w:name w:val="header"/>
-    <w:basedOn w:val="Normal"/>
-    <w:link w:val="HeaderChar"/>
+    <w:basedOn w:val="a"/>
+    <w:link w:val="Char"/>
     <w:uiPriority w:val="99"/>
     <w:semiHidden/>
     <w:unhideWhenUsed/>
@@ -385,18 +272,18 @@
       <w:spacing w:after="0" w:line="240" w:lineRule="auto"/>
     </w:pPr>
   </w:style>
-  <w:style w:type="character" w:customStyle="1" w:styleId="HeaderChar">
-    <w:name w:val="Header Char"/>
-    <w:basedOn w:val="DefaultParagraphFont"/>
-    <w:link w:val="Header"/>
+  <w:style w:type="character" w:customStyle="1" w:styleId="Char">
+    <w:name w:val="页眉 Char"/>
+    <w:basedOn w:val="a0"/>
+    <w:link w:val="a3"/>
     <w:uiPriority w:val="99"/>
     <w:semiHidden/>
     <w:rsid w:val="005600C1"/>
   </w:style>
-  <w:style w:type="paragraph" w:styleId="Footer">
+  <w:style w:type="paragraph" w:styleId="a4">
     <w:name w:val="footer"/>
-    <w:basedOn w:val="Normal"/>
-    <w:link w:val="FooterChar"/>
+    <w:basedOn w:val="a"/>
+    <w:link w:val="Char0"/>
     <w:uiPriority w:val="99"/>
     <w:semiHidden/>
     <w:unhideWhenUsed/>
@@ -409,301 +296,13 @@
       <w:spacing w:after="0" w:line="240" w:lineRule="auto"/>
     </w:pPr>
   </w:style>
-  <w:style w:type="character" w:customStyle="1" w:styleId="FooterChar">
-    <w:name w:val="Footer Char"/>
-    <w:basedOn w:val="DefaultParagraphFont"/>
-    <w:link w:val="Footer"/>
+  <w:style w:type="character" w:customStyle="1" w:styleId="Char0">
+    <w:name w:val="页脚 Char"/>
+    <w:basedOn w:val="a0"/>
+    <w:link w:val="a4"/>
     <w:uiPriority w:val="99"/>
     <w:semiHidden/>
     <w:rsid w:val="005600C1"/>
-  </w:style>
-  <w:style w:type="character" w:styleId="CommentReference">
-    <w:name w:val="annotation reference"/>
-    <w:basedOn w:val="DefaultParagraphFont"/>
-    <w:uiPriority w:val="99"/>
-    <w:semiHidden/>
-    <w:unhideWhenUsed/>
-    <w:rsid w:val="00FE34FC"/>
-    <w:rPr>
-      <w:sz w:val="16"/>
-      <w:szCs w:val="16"/>
-    </w:rPr>
-  </w:style>
-  <w:style w:type="paragraph" w:styleId="CommentText">
-    <w:name w:val="annotation text"/>
-    <w:basedOn w:val="Normal"/>
-    <w:link w:val="CommentTextChar"/>
-    <w:uiPriority w:val="99"/>
-    <w:semiHidden/>
-    <w:unhideWhenUsed/>
-    <w:rsid w:val="00FE34FC"/>
-    <w:pPr>
-      <w:spacing w:line="240" w:lineRule="auto"/>
-    </w:pPr>
-    <w:rPr>
-      <w:sz w:val="20"/>
-      <w:szCs w:val="20"/>
-    </w:rPr>
-  </w:style>
-  <w:style w:type="character" w:customStyle="1" w:styleId="CommentTextChar">
-    <w:name w:val="Comment Text Char"/>
-    <w:basedOn w:val="DefaultParagraphFont"/>
-    <w:link w:val="CommentText"/>
-    <w:uiPriority w:val="99"/>
-    <w:semiHidden/>
-    <w:rsid w:val="00FE34FC"/>
-    <w:rPr>
-      <w:sz w:val="20"/>
-      <w:szCs w:val="20"/>
-    </w:rPr>
-  </w:style>
-  <w:style w:type="paragraph" w:styleId="CommentSubject">
-    <w:name w:val="annotation subject"/>
-    <w:basedOn w:val="CommentText"/>
-    <w:next w:val="CommentText"/>
-    <w:link w:val="CommentSubjectChar"/>
-    <w:uiPriority w:val="99"/>
-    <w:semiHidden/>
-    <w:unhideWhenUsed/>
-    <w:rsid w:val="00FE34FC"/>
-    <w:rPr>
-      <w:b/>
-      <w:bCs/>
-    </w:rPr>
-  </w:style>
-  <w:style w:type="character" w:customStyle="1" w:styleId="CommentSubjectChar">
-    <w:name w:val="Comment Subject Char"/>
-    <w:basedOn w:val="CommentTextChar"/>
-    <w:link w:val="CommentSubject"/>
-    <w:uiPriority w:val="99"/>
-    <w:semiHidden/>
-    <w:rsid w:val="00FE34FC"/>
-    <w:rPr>
-      <w:b/>
-      <w:bCs/>
-      <w:sz w:val="20"/>
-      <w:szCs w:val="20"/>
-    </w:rPr>
-  </w:style>
-  <w:style w:type="paragraph" w:styleId="BalloonText">
-    <w:name w:val="Balloon Text"/>
-    <w:basedOn w:val="Normal"/>
-    <w:link w:val="BalloonTextChar"/>
-    <w:uiPriority w:val="99"/>
-    <w:semiHidden/>
-    <w:unhideWhenUsed/>
-    <w:rsid w:val="00FE34FC"/>
-    <w:pPr>
-      <w:spacing w:after="0" w:line="240" w:lineRule="auto"/>
-    </w:pPr>
-    <w:rPr>
-      <w:rFonts w:ascii="Tahoma" w:hAnsi="Tahoma" w:cs="Tahoma"/>
-      <w:sz w:val="16"/>
-      <w:szCs w:val="16"/>
-    </w:rPr>
-  </w:style>
-  <w:style w:type="character" w:customStyle="1" w:styleId="BalloonTextChar">
-    <w:name w:val="Balloon Text Char"/>
-    <w:basedOn w:val="DefaultParagraphFont"/>
-    <w:link w:val="BalloonText"/>
-    <w:uiPriority w:val="99"/>
-    <w:semiHidden/>
-    <w:rsid w:val="00FE34FC"/>
-    <w:rPr>
-      <w:rFonts w:ascii="Tahoma" w:hAnsi="Tahoma" w:cs="Tahoma"/>
-      <w:sz w:val="16"/>
-      <w:szCs w:val="16"/>
-    </w:rPr>
-  </w:style>
-</w:styles>
-</file>
-
-<file path=word/stylesWithEffects.xml><?xml version="1.0" encoding="utf-8"?>
-<w:styles xmlns:wpc="http://schemas.microsoft.com/office/word/2010/wordprocessingCanvas" xmlns:mc="http://schemas.openxmlformats.org/markup-compatibility/2006" xmlns:o="urn:schemas-microsoft-com:office:office" xmlns:r="http://schemas.openxmlformats.org/officeDocument/2006/relationships" xmlns:m="http://schemas.openxmlformats.org/officeDocument/2006/math" xmlns:v="urn:schemas-microsoft-com:vml" xmlns:wp14="http://schemas.microsoft.com/office/word/2010/wordprocessingDrawing" xmlns:wp="http://schemas.openxmlformats.org/drawingml/2006/wordprocessingDrawing" xmlns:w10="urn:schemas-microsoft-com:office:word" xmlns:w="http://schemas.openxmlformats.org/wordprocessingml/2006/main" xmlns:w14="http://schemas.microsoft.com/office/word/2010/wordml" xmlns:wpg="http://schemas.microsoft.com/office/word/2010/wordprocessingGroup" xmlns:wpi="http://schemas.microsoft.com/office/word/2010/wordprocessingInk" xmlns:wne="http://schemas.microsoft.com/office/word/2006/wordml" xmlns:wps="http://schemas.microsoft.com/office/word/2010/wordprocessingShape" mc:Ignorable="w14 wp14">
-  <w:docDefaults>
-    <w:rPrDefault>
-      <w:rPr>
-        <w:rFonts w:asciiTheme="minorHAnsi" w:eastAsiaTheme="minorEastAsia" w:hAnsiTheme="minorHAnsi" w:cstheme="minorBidi"/>
-        <w:sz w:val="22"/>
-        <w:szCs w:val="22"/>
-        <w:lang w:val="en-US" w:eastAsia="zh-CN" w:bidi="ar-SA"/>
-      </w:rPr>
-    </w:rPrDefault>
-    <w:pPrDefault>
-      <w:pPr>
-        <w:spacing w:after="200" w:line="276" w:lineRule="auto"/>
-      </w:pPr>
-    </w:pPrDefault>
-  </w:docDefaults>
-  <w:latentStyles w:defLockedState="0" w:defUIPriority="99" w:defSemiHidden="1" w:defUnhideWhenUsed="1" w:defQFormat="0" w:count="267">
-    <w:lsdException w:name="Normal" w:semiHidden="0" w:uiPriority="0" w:unhideWhenUsed="0" w:qFormat="1"/>
-    <w:lsdException w:name="heading 1" w:semiHidden="0" w:uiPriority="9" w:unhideWhenUsed="0" w:qFormat="1"/>
-    <w:lsdException w:name="heading 2" w:uiPriority="9" w:qFormat="1"/>
-    <w:lsdException w:name="heading 3" w:uiPriority="9" w:qFormat="1"/>
-    <w:lsdException w:name="heading 4" w:uiPriority="9" w:qFormat="1"/>
-    <w:lsdException w:name="heading 5" w:uiPriority="9" w:qFormat="1"/>
-    <w:lsdException w:name="heading 6" w:uiPriority="9" w:qFormat="1"/>
-    <w:lsdException w:name="heading 7" w:uiPriority="9" w:qFormat="1"/>
-    <w:lsdException w:name="heading 8" w:uiPriority="9" w:qFormat="1"/>
-    <w:lsdException w:name="heading 9" w:uiPriority="9" w:qFormat="1"/>
-    <w:lsdException w:name="toc 1" w:uiPriority="39"/>
-    <w:lsdException w:name="toc 2" w:uiPriority="39"/>
-    <w:lsdException w:name="toc 3" w:uiPriority="39"/>
-    <w:lsdException w:name="toc 4" w:uiPriority="39"/>
-    <w:lsdException w:name="toc 5" w:uiPriority="39"/>
-    <w:lsdException w:name="toc 6" w:uiPriority="39"/>
-    <w:lsdException w:name="toc 7" w:uiPriority="39"/>
-    <w:lsdException w:name="toc 8" w:uiPriority="39"/>
-    <w:lsdException w:name="toc 9" w:uiPriority="39"/>
-    <w:lsdException w:name="caption" w:uiPriority="35" w:qFormat="1"/>
-    <w:lsdException w:name="Title" w:semiHidden="0" w:uiPriority="10" w:unhideWhenUsed="0" w:qFormat="1"/>
-    <w:lsdException w:name="Default Paragraph Font" w:uiPriority="1"/>
-    <w:lsdException w:name="Subtitle" w:semiHidden="0" w:uiPriority="11" w:unhideWhenUsed="0" w:qFormat="1"/>
-    <w:lsdException w:name="Strong" w:semiHidden="0" w:uiPriority="22" w:unhideWhenUsed="0" w:qFormat="1"/>
-    <w:lsdException w:name="Emphasis" w:semiHidden="0" w:uiPriority="20" w:unhideWhenUsed="0" w:qFormat="1"/>
-    <w:lsdException w:name="Table Grid" w:semiHidden="0" w:uiPriority="59" w:unhideWhenUsed="0"/>
-    <w:lsdException w:name="Placeholder Text" w:unhideWhenUsed="0"/>
-    <w:lsdException w:name="No Spacing" w:semiHidden="0" w:uiPriority="1" w:unhideWhenUsed="0" w:qFormat="1"/>
-    <w:lsdException w:name="Light Shading" w:semiHidden="0" w:uiPriority="60" w:unhideWhenUsed="0"/>
-    <w:lsdException w:name="Light List" w:semiHidden="0" w:uiPriority="61" w:unhideWhenUsed="0"/>
-    <w:lsdException w:name="Light Grid" w:semiHidden="0" w:uiPriority="62" w:unhideWhenUsed="0"/>
-    <w:lsdException w:name="Medium Shading 1" w:semiHidden="0" w:uiPriority="63" w:unhideWhenUsed="0"/>
-    <w:lsdException w:name="Medium Shading 2" w:semiHidden="0" w:uiPriority="64" w:unhideWhenUsed="0"/>
-    <w:lsdException w:name="Medium List 1" w:semiHidden="0" w:uiPriority="65" w:unhideWhenUsed="0"/>
-    <w:lsdException w:name="Medium List 2" w:semiHidden="0" w:uiPriority="66" w:unhideWhenUsed="0"/>
-    <w:lsdException w:name="Medium Grid 1" w:semiHidden="0" w:uiPriority="67" w:unhideWhenUsed="0"/>
-    <w:lsdException w:name="Medium Grid 2" w:semiHidden="0" w:uiPriority="68" w:unhideWhenUsed="0"/>
-    <w:lsdException w:name="Medium Grid 3" w:semiHidden="0" w:uiPriority="69" w:unhideWhenUsed="0"/>
-    <w:lsdException w:name="Dark List" w:semiHidden="0" w:uiPriority="70" w:unhideWhenUsed="0"/>
-    <w:lsdException w:name="Colorful Shading" w:semiHidden="0" w:uiPriority="71" w:unhideWhenUsed="0"/>
-    <w:lsdException w:name="Colorful List" w:semiHidden="0" w:uiPriority="72" w:unhideWhenUsed="0"/>
-    <w:lsdException w:name="Colorful Grid" w:semiHidden="0" w:uiPriority="73" w:unhideWhenUsed="0"/>
-    <w:lsdException w:name="Light Shading Accent 1" w:semiHidden="0" w:uiPriority="60" w:unhideWhenUsed="0"/>
-    <w:lsdException w:name="Light List Accent 1" w:semiHidden="0" w:uiPriority="61" w:unhideWhenUsed="0"/>
-    <w:lsdException w:name="Light Grid Accent 1" w:semiHidden="0" w:uiPriority="62" w:unhideWhenUsed="0"/>
-    <w:lsdException w:name="Medium Shading 1 Accent 1" w:semiHidden="0" w:uiPriority="63" w:unhideWhenUsed="0"/>
-    <w:lsdException w:name="Medium Shading 2 Accent 1" w:semiHidden="0" w:uiPriority="64" w:unhideWhenUsed="0"/>
-    <w:lsdException w:name="Medium List 1 Accent 1" w:semiHidden="0" w:uiPriority="65" w:unhideWhenUsed="0"/>
-    <w:lsdException w:name="Revision" w:unhideWhenUsed="0"/>
-    <w:lsdException w:name="List Paragraph" w:semiHidden="0" w:uiPriority="34" w:unhideWhenUsed="0" w:qFormat="1"/>
-    <w:lsdException w:name="Quote" w:semiHidden="0" w:uiPriority="29" w:unhideWhenUsed="0" w:qFormat="1"/>
-    <w:lsdException w:name="Intense Quote" w:semiHidden="0" w:uiPriority="30" w:unhideWhenUsed="0" w:qFormat="1"/>
-    <w:lsdException w:name="Medium List 2 Accent 1" w:semiHidden="0" w:uiPriority="66" w:unhideWhenUsed="0"/>
-    <w:lsdException w:name="Medium Grid 1 Accent 1" w:semiHidden="0" w:uiPriority="67" w:unhideWhenUsed="0"/>
-    <w:lsdException w:name="Medium Grid 2 Accent 1" w:semiHidden="0" w:uiPriority="68" w:unhideWhenUsed="0"/>
-    <w:lsdException w:name="Medium Grid 3 Accent 1" w:semiHidden="0" w:uiPriority="69" w:unhideWhenUsed="0"/>
-    <w:lsdException w:name="Dark List Accent 1" w:semiHidden="0" w:uiPriority="70" w:unhideWhenUsed="0"/>
-    <w:lsdException w:name="Colorful Shading Accent 1" w:semiHidden="0" w:uiPriority="71" w:unhideWhenUsed="0"/>
-    <w:lsdException w:name="Colorful List Accent 1" w:semiHidden="0" w:uiPriority="72" w:unhideWhenUsed="0"/>
-    <w:lsdException w:name="Colorful Grid Accent 1" w:semiHidden="0" w:uiPriority="73" w:unhideWhenUsed="0"/>
-    <w:lsdException w:name="Light Shading Accent 2" w:semiHidden="0" w:uiPriority="60" w:unhideWhenUsed="0"/>
-    <w:lsdException w:name="Light List Accent 2" w:semiHidden="0" w:uiPriority="61" w:unhideWhenUsed="0"/>
-    <w:lsdException w:name="Light Grid Accent 2" w:semiHidden="0" w:uiPriority="62" w:unhideWhenUsed="0"/>
-    <w:lsdException w:name="Medium Shading 1 Accent 2" w:semiHidden="0" w:uiPriority="63" w:unhideWhenUsed="0"/>
-    <w:lsdException w:name="Medium Shading 2 Accent 2" w:semiHidden="0" w:uiPriority="64" w:unhideWhenUsed="0"/>
-    <w:lsdException w:name="Medium List 1 Accent 2" w:semiHidden="0" w:uiPriority="65" w:unhideWhenUsed="0"/>
-    <w:lsdException w:name="Medium List 2 Accent 2" w:semiHidden="0" w:uiPriority="66" w:unhideWhenUsed="0"/>
-    <w:lsdException w:name="Medium Grid 1 Accent 2" w:semiHidden="0" w:uiPriority="67" w:unhideWhenUsed="0"/>
-    <w:lsdException w:name="Medium Grid 2 Accent 2" w:semiHidden="0" w:uiPriority="68" w:unhideWhenUsed="0"/>
-    <w:lsdException w:name="Medium Grid 3 Accent 2" w:semiHidden="0" w:uiPriority="69" w:unhideWhenUsed="0"/>
-    <w:lsdException w:name="Dark List Accent 2" w:semiHidden="0" w:uiPriority="70" w:unhideWhenUsed="0"/>
-    <w:lsdException w:name="Colorful Shading Accent 2" w:semiHidden="0" w:uiPriority="71" w:unhideWhenUsed="0"/>
-    <w:lsdException w:name="Colorful List Accent 2" w:semiHidden="0" w:uiPriority="72" w:unhideWhenUsed="0"/>
-    <w:lsdException w:name="Colorful Grid Accent 2" w:semiHidden="0" w:uiPriority="73" w:unhideWhenUsed="0"/>
-    <w:lsdException w:name="Light Shading Accent 3" w:semiHidden="0" w:uiPriority="60" w:unhideWhenUsed="0"/>
-    <w:lsdException w:name="Light List Accent 3" w:semiHidden="0" w:uiPriority="61" w:unhideWhenUsed="0"/>
-    <w:lsdException w:name="Light Grid Accent 3" w:semiHidden="0" w:uiPriority="62" w:unhideWhenUsed="0"/>
-    <w:lsdException w:name="Medium Shading 1 Accent 3" w:semiHidden="0" w:uiPriority="63" w:unhideWhenUsed="0"/>
-    <w:lsdException w:name="Medium Shading 2 Accent 3" w:semiHidden="0" w:uiPriority="64" w:unhideWhenUsed="0"/>
-    <w:lsdException w:name="Medium List 1 Accent 3" w:semiHidden="0" w:uiPriority="65" w:unhideWhenUsed="0"/>
-    <w:lsdException w:name="Medium List 2 Accent 3" w:semiHidden="0" w:uiPriority="66" w:unhideWhenUsed="0"/>
-    <w:lsdException w:name="Medium Grid 1 Accent 3" w:semiHidden="0" w:uiPriority="67" w:unhideWhenUsed="0"/>
-    <w:lsdException w:name="Medium Grid 2 Accent 3" w:semiHidden="0" w:uiPriority="68" w:unhideWhenUsed="0"/>
-    <w:lsdException w:name="Medium Grid 3 Accent 3" w:semiHidden="0" w:uiPriority="69" w:unhideWhenUsed="0"/>
-    <w:lsdException w:name="Dark List Accent 3" w:semiHidden="0" w:uiPriority="70" w:unhideWhenUsed="0"/>
-    <w:lsdException w:name="Colorful Shading Accent 3" w:semiHidden="0" w:uiPriority="71" w:unhideWhenUsed="0"/>
-    <w:lsdException w:name="Colorful List Accent 3" w:semiHidden="0" w:uiPriority="72" w:unhideWhenUsed="0"/>
-    <w:lsdException w:name="Colorful Grid Accent 3" w:semiHidden="0" w:uiPriority="73" w:unhideWhenUsed="0"/>
-    <w:lsdException w:name="Light Shading Accent 4" w:semiHidden="0" w:uiPriority="60" w:unhideWhenUsed="0"/>
-    <w:lsdException w:name="Light List Accent 4" w:semiHidden="0" w:uiPriority="61" w:unhideWhenUsed="0"/>
-    <w:lsdException w:name="Light Grid Accent 4" w:semiHidden="0" w:uiPriority="62" w:unhideWhenUsed="0"/>
-    <w:lsdException w:name="Medium Shading 1 Accent 4" w:semiHidden="0" w:uiPriority="63" w:unhideWhenUsed="0"/>
-    <w:lsdException w:name="Medium Shading 2 Accent 4" w:semiHidden="0" w:uiPriority="64" w:unhideWhenUsed="0"/>
-    <w:lsdException w:name="Medium List 1 Accent 4" w:semiHidden="0" w:uiPriority="65" w:unhideWhenUsed="0"/>
-    <w:lsdException w:name="Medium List 2 Accent 4" w:semiHidden="0" w:uiPriority="66" w:unhideWhenUsed="0"/>
-    <w:lsdException w:name="Medium Grid 1 Accent 4" w:semiHidden="0" w:uiPriority="67" w:unhideWhenUsed="0"/>
-    <w:lsdException w:name="Medium Grid 2 Accent 4" w:semiHidden="0" w:uiPriority="68" w:unhideWhenUsed="0"/>
-    <w:lsdException w:name="Medium Grid 3 Accent 4" w:semiHidden="0" w:uiPriority="69" w:unhideWhenUsed="0"/>
-    <w:lsdException w:name="Dark List Accent 4" w:semiHidden="0" w:uiPriority="70" w:unhideWhenUsed="0"/>
-    <w:lsdException w:name="Colorful Shading Accent 4" w:semiHidden="0" w:uiPriority="71" w:unhideWhenUsed="0"/>
-    <w:lsdException w:name="Colorful List Accent 4" w:semiHidden="0" w:uiPriority="72" w:unhideWhenUsed="0"/>
-    <w:lsdException w:name="Colorful Grid Accent 4" w:semiHidden="0" w:uiPriority="73" w:unhideWhenUsed="0"/>
-    <w:lsdException w:name="Light Shading Accent 5" w:semiHidden="0" w:uiPriority="60" w:unhideWhenUsed="0"/>
-    <w:lsdException w:name="Light List Accent 5" w:semiHidden="0" w:uiPriority="61" w:unhideWhenUsed="0"/>
-    <w:lsdException w:name="Light Grid Accent 5" w:semiHidden="0" w:uiPriority="62" w:unhideWhenUsed="0"/>
-    <w:lsdException w:name="Medium Shading 1 Accent 5" w:semiHidden="0" w:uiPriority="63" w:unhideWhenUsed="0"/>
-    <w:lsdException w:name="Medium Shading 2 Accent 5" w:semiHidden="0" w:uiPriority="64" w:unhideWhenUsed="0"/>
-    <w:lsdException w:name="Medium List 1 Accent 5" w:semiHidden="0" w:uiPriority="65" w:unhideWhenUsed="0"/>
-    <w:lsdException w:name="Medium List 2 Accent 5" w:semiHidden="0" w:uiPriority="66" w:unhideWhenUsed="0"/>
-    <w:lsdException w:name="Medium Grid 1 Accent 5" w:semiHidden="0" w:uiPriority="67" w:unhideWhenUsed="0"/>
-    <w:lsdException w:name="Medium Grid 2 Accent 5" w:semiHidden="0" w:uiPriority="68" w:unhideWhenUsed="0"/>
-    <w:lsdException w:name="Medium Grid 3 Accent 5" w:semiHidden="0" w:uiPriority="69" w:unhideWhenUsed="0"/>
-    <w:lsdException w:name="Dark List Accent 5" w:semiHidden="0" w:uiPriority="70" w:unhideWhenUsed="0"/>
-    <w:lsdException w:name="Colorful Shading Accent 5" w:semiHidden="0" w:uiPriority="71" w:unhideWhenUsed="0"/>
-    <w:lsdException w:name="Colorful List Accent 5" w:semiHidden="0" w:uiPriority="72" w:unhideWhenUsed="0"/>
-    <w:lsdException w:name="Colorful Grid Accent 5" w:semiHidden="0" w:uiPriority="73" w:unhideWhenUsed="0"/>
-    <w:lsdException w:name="Light Shading Accent 6" w:semiHidden="0" w:uiPriority="60" w:unhideWhenUsed="0"/>
-    <w:lsdException w:name="Light List Accent 6" w:semiHidden="0" w:uiPriority="61" w:unhideWhenUsed="0"/>
-    <w:lsdException w:name="Light Grid Accent 6" w:semiHidden="0" w:uiPriority="62" w:unhideWhenUsed="0"/>
-    <w:lsdException w:name="Medium Shading 1 Accent 6" w:semiHidden="0" w:uiPriority="63" w:unhideWhenUsed="0"/>
-    <w:lsdException w:name="Medium Shading 2 Accent 6" w:semiHidden="0" w:uiPriority="64" w:unhideWhenUsed="0"/>
-    <w:lsdException w:name="Medium List 1 Accent 6" w:semiHidden="0" w:uiPriority="65" w:unhideWhenUsed="0"/>
-    <w:lsdException w:name="Medium List 2 Accent 6" w:semiHidden="0" w:uiPriority="66" w:unhideWhenUsed="0"/>
-    <w:lsdException w:name="Medium Grid 1 Accent 6" w:semiHidden="0" w:uiPriority="67" w:unhideWhenUsed="0"/>
-    <w:lsdException w:name="Medium Grid 2 Accent 6" w:semiHidden="0" w:uiPriority="68" w:unhideWhenUsed="0"/>
-    <w:lsdException w:name="Medium Grid 3 Accent 6" w:semiHidden="0" w:uiPriority="69" w:unhideWhenUsed="0"/>
-    <w:lsdException w:name="Dark List Accent 6" w:semiHidden="0" w:uiPriority="70" w:unhideWhenUsed="0"/>
-    <w:lsdException w:name="Colorful Shading Accent 6" w:semiHidden="0" w:uiPriority="71" w:unhideWhenUsed="0"/>
-    <w:lsdException w:name="Colorful List Accent 6" w:semiHidden="0" w:uiPriority="72" w:unhideWhenUsed="0"/>
-    <w:lsdException w:name="Colorful Grid Accent 6" w:semiHidden="0" w:uiPriority="73" w:unhideWhenUsed="0"/>
-    <w:lsdException w:name="Subtle Emphasis" w:semiHidden="0" w:uiPriority="19" w:unhideWhenUsed="0" w:qFormat="1"/>
-    <w:lsdException w:name="Intense Emphasis" w:semiHidden="0" w:uiPriority="21" w:unhideWhenUsed="0" w:qFormat="1"/>
-    <w:lsdException w:name="Subtle Reference" w:semiHidden="0" w:uiPriority="31" w:unhideWhenUsed="0" w:qFormat="1"/>
-    <w:lsdException w:name="Intense Reference" w:semiHidden="0" w:uiPriority="32" w:unhideWhenUsed="0" w:qFormat="1"/>
-    <w:lsdException w:name="Book Title" w:semiHidden="0" w:uiPriority="33" w:unhideWhenUsed="0" w:qFormat="1"/>
-    <w:lsdException w:name="Bibliography" w:uiPriority="37"/>
-    <w:lsdException w:name="TOC Heading" w:uiPriority="39" w:qFormat="1"/>
-  </w:latentStyles>
-  <w:style w:type="paragraph" w:default="1" w:styleId="Normal">
-    <w:name w:val="Normal"/>
-    <w:qFormat/>
-  </w:style>
-  <w:style w:type="character" w:default="1" w:styleId="DefaultParagraphFont">
-    <w:name w:val="Default Paragraph Font"/>
-    <w:uiPriority w:val="1"/>
-    <w:semiHidden/>
-    <w:unhideWhenUsed/>
-  </w:style>
-  <w:style w:type="table" w:default="1" w:styleId="TableNormal">
-    <w:name w:val="Normal Table"/>
-    <w:uiPriority w:val="99"/>
-    <w:semiHidden/>
-    <w:unhideWhenUsed/>
-    <w:tblPr>
-      <w:tblInd w:w="0" w:type="dxa"/>
-      <w:tblCellMar>
-        <w:top w:w="0" w:type="dxa"/>
-        <w:left w:w="108" w:type="dxa"/>
-        <w:bottom w:w="0" w:type="dxa"/>
-        <w:right w:w="108" w:type="dxa"/>
-      </w:tblCellMar>
-    </w:tblPr>
-  </w:style>
-  <w:style w:type="numbering" w:default="1" w:styleId="NoList">
-    <w:name w:val="No List"/>
-    <w:uiPriority w:val="99"/>
-    <w:semiHidden/>
-    <w:unhideWhenUsed/>
   </w:style>
 </w:styles>
 </file>

</xml_diff>